<commit_message>
modificado el archivo .doc
</commit_message>
<xml_diff>
--- a/doc/BDI_C2_grupo01_v1.docx
+++ b/doc/BDI_C2_grupo01_v1.docx
@@ -622,7 +622,7 @@
         <w:rPr>
           <w:lang w:val="es-ES"/>
         </w:rPr>
-        <w:id w:val="143241557"/>
+        <w:id w:val="-1700383198"/>
         <w:docPartObj>
           <w:docPartGallery w:val="Table of Contents"/>
           <w:docPartUnique/>
@@ -631,6 +631,8 @@
       <w:sdtEndPr>
         <w:rPr>
           <w:rFonts w:asciiTheme="minorHAnsi" w:eastAsiaTheme="minorEastAsia" w:hAnsiTheme="minorHAnsi" w:cs="Times New Roman"/>
+          <w:b/>
+          <w:bCs/>
           <w:color w:val="auto"/>
           <w:sz w:val="22"/>
           <w:szCs w:val="22"/>
@@ -650,9 +652,165 @@
         </w:p>
         <w:p>
           <w:pPr>
+            <w:pStyle w:val="TDC1"/>
+          </w:pPr>
+          <w:r>
+            <w:t>Capítulo I</w:t>
+          </w:r>
+          <w:r>
+            <w:ptab w:relativeTo="margin" w:alignment="right" w:leader="dot"/>
+          </w:r>
+          <w:r>
+            <w:rPr>
+              <w:lang w:val="es-ES"/>
+            </w:rPr>
+            <w:t>3</w:t>
+          </w:r>
+        </w:p>
+        <w:p>
+          <w:pPr>
+            <w:pStyle w:val="TDC2"/>
+            <w:ind w:left="216"/>
+          </w:pPr>
+          <w:r>
+            <w:t>Introducción</w:t>
+          </w:r>
+          <w:r>
+            <w:ptab w:relativeTo="margin" w:alignment="right" w:leader="dot"/>
+          </w:r>
+          <w:r>
+            <w:t>3</w:t>
+          </w:r>
+          <w:r>
+            <w:t xml:space="preserve"> </w:t>
+          </w:r>
+        </w:p>
+        <w:p>
+          <w:pPr>
+            <w:pStyle w:val="TDC2"/>
+            <w:ind w:left="216"/>
+          </w:pPr>
+          <w:r>
+            <w:t>Definición</w:t>
+          </w:r>
+          <w:r>
+            <w:t xml:space="preserve"> </w:t>
+          </w:r>
+          <w:r>
+            <w:t>del problema</w:t>
+          </w:r>
+          <w:r>
+            <w:ptab w:relativeTo="margin" w:alignment="right" w:leader="dot"/>
+          </w:r>
+          <w:r>
+            <w:t>3</w:t>
+          </w:r>
+        </w:p>
+        <w:p>
+          <w:pPr>
+            <w:pStyle w:val="TDC2"/>
+            <w:ind w:left="216"/>
+          </w:pPr>
+          <w:r>
+            <w:t>Objetivo del Trabajo Práctico</w:t>
+          </w:r>
+          <w:r>
+            <w:ptab w:relativeTo="margin" w:alignment="right" w:leader="dot"/>
+          </w:r>
+          <w:r>
+            <w:t>3</w:t>
+          </w:r>
+        </w:p>
+        <w:p>
+          <w:pPr>
+            <w:pStyle w:val="TDC2"/>
+            <w:ind w:left="216" w:firstLine="230"/>
+          </w:pPr>
+          <w:r>
+            <w:rPr>
+              <w:rFonts w:ascii="Calibri" w:hAnsi="Calibri" w:cs="Calibri"/>
+            </w:rPr>
+            <w:t>Objetivos Generales</w:t>
+          </w:r>
+          <w:r>
+            <w:t>.</w:t>
+          </w:r>
+          <w:r>
+            <w:ptab w:relativeTo="margin" w:alignment="right" w:leader="dot"/>
+          </w:r>
+          <w:r>
+            <w:t>3</w:t>
+          </w:r>
+        </w:p>
+        <w:p>
+          <w:pPr>
             <w:pStyle w:val="TDC3"/>
             <w:ind w:left="446"/>
           </w:pPr>
+          <w:r>
+            <w:rPr>
+              <w:lang w:val="es-ES"/>
+            </w:rPr>
+            <w:t xml:space="preserve">Objetivos </w:t>
+          </w:r>
+          <w:r>
+            <w:rPr>
+              <w:lang w:val="es-ES"/>
+            </w:rPr>
+            <w:t>Específicos</w:t>
+          </w:r>
+          <w:r>
+            <w:rPr>
+              <w:lang w:val="es-ES"/>
+            </w:rPr>
+            <w:t>.</w:t>
+          </w:r>
+          <w:r>
+            <w:ptab w:relativeTo="margin" w:alignment="right" w:leader="dot"/>
+          </w:r>
+          <w:r>
+            <w:rPr>
+              <w:lang w:val="es-ES"/>
+            </w:rPr>
+            <w:t>3</w:t>
+          </w:r>
+        </w:p>
+        <w:p>
+          <w:pPr>
+            <w:pStyle w:val="TDC1"/>
+            <w:rPr>
+              <w:lang w:val="es-ES"/>
+            </w:rPr>
+          </w:pPr>
+          <w:r>
+            <w:t>CAPÍTULO IV: DESARROLLO DEL TEMA / PRESENTACIÓN DE RESULTADOS</w:t>
+          </w:r>
+          <w:r>
+            <w:ptab w:relativeTo="margin" w:alignment="right" w:leader="dot"/>
+          </w:r>
+          <w:r>
+            <w:rPr>
+              <w:lang w:val="es-ES"/>
+            </w:rPr>
+            <w:t>4</w:t>
+          </w:r>
+        </w:p>
+        <w:p>
+          <w:pPr>
+            <w:pStyle w:val="TDC1"/>
+          </w:pPr>
+          <w:r>
+            <w:t>VI BIBLIOGRAFIA</w:t>
+          </w:r>
+          <w:r>
+            <w:ptab w:relativeTo="margin" w:alignment="right" w:leader="dot"/>
+          </w:r>
+          <w:r>
+            <w:rPr>
+              <w:lang w:val="es-ES"/>
+            </w:rPr>
+            <w:t>5</w:t>
+          </w:r>
         </w:p>
       </w:sdtContent>
     </w:sdt>
@@ -697,14 +855,12 @@
     <w:p/>
     <w:p/>
     <w:p/>
-    <w:p/>
-    <w:p/>
-    <w:p/>
     <w:p>
       <w:pPr>
         <w:pStyle w:val="Ttulo1"/>
       </w:pPr>
       <w:r>
+        <w:lastRenderedPageBreak/>
         <w:t>CAPÍTULO I: INTRODUCCIÓN</w:t>
       </w:r>
     </w:p>
@@ -716,9 +872,41 @@
           <w:ilvl w:val="1"/>
           <w:numId w:val="2"/>
         </w:numPr>
-      </w:pPr>
-      <w:r>
-        <w:t>Tema.</w:t>
+        <w:spacing w:before="120" w:after="120"/>
+        <w:rPr>
+          <w:rFonts w:ascii="Arial" w:hAnsi="Arial" w:cs="Arial"/>
+          <w:b/>
+          <w:bCs/>
+          <w:sz w:val="24"/>
+          <w:szCs w:val="24"/>
+        </w:rPr>
+      </w:pPr>
+      <w:r>
+        <w:rPr>
+          <w:b/>
+          <w:bCs/>
+        </w:rPr>
+        <w:t>INTRODUCCIÓN</w:t>
+      </w:r>
+    </w:p>
+    <w:p>
+      <w:pPr>
+        <w:pStyle w:val="Prrafodelista"/>
+        <w:spacing w:before="120" w:after="120"/>
+        <w:ind w:left="360" w:firstLine="0"/>
+        <w:rPr>
+          <w:rFonts w:ascii="Arial" w:hAnsi="Arial" w:cs="Arial"/>
+          <w:sz w:val="24"/>
+          <w:szCs w:val="24"/>
+        </w:rPr>
+      </w:pPr>
+      <w:r>
+        <w:rPr>
+          <w:rFonts w:ascii="Arial" w:hAnsi="Arial" w:cs="Arial"/>
+          <w:sz w:val="24"/>
+          <w:szCs w:val="24"/>
+        </w:rPr>
+        <w:t>En el contexto actual, la gestión eficiente de bases de datos relacionales se ha convertido en un pilar fundamental para el desarrollo de sistemas de información robustos y seguros. A medida que las organizaciones manejan volúmenes crecientes de datos, surge la necesidad de implementar estrategias que no solo garanticen el acceso controlado y seguro a la información, sino también optimicen el rendimiento de las consultas y operaciones realizadas en las bases de datos.</w:t>
       </w:r>
     </w:p>
     <w:p>
@@ -734,24 +922,151 @@
           <w:ilvl w:val="1"/>
           <w:numId w:val="2"/>
         </w:numPr>
-      </w:pPr>
-      <w:r>
-        <w:t>D</w:t>
-      </w:r>
-      <w:r>
-        <w:t>efinición o planteamiento del problema.</w:t>
-      </w:r>
-    </w:p>
-    <w:p>
-      <w:pPr>
-        <w:pStyle w:val="Prrafodelista"/>
-      </w:pPr>
-    </w:p>
-    <w:p>
-      <w:pPr>
-        <w:pStyle w:val="Prrafodelista"/>
-        <w:ind w:left="360" w:firstLine="0"/>
-      </w:pPr>
+        <w:rPr>
+          <w:rFonts w:ascii="Arial" w:hAnsi="Arial" w:cs="Arial"/>
+          <w:b/>
+          <w:bCs/>
+          <w:sz w:val="24"/>
+          <w:szCs w:val="24"/>
+        </w:rPr>
+      </w:pPr>
+      <w:r>
+        <w:rPr>
+          <w:rFonts w:ascii="Arial" w:hAnsi="Arial" w:cs="Arial"/>
+          <w:b/>
+          <w:bCs/>
+          <w:sz w:val="24"/>
+          <w:szCs w:val="24"/>
+        </w:rPr>
+        <w:t>Definición o planteamiento del problema.</w:t>
+      </w:r>
+    </w:p>
+    <w:p>
+      <w:pPr>
+        <w:pStyle w:val="NormalWeb"/>
+        <w:spacing w:before="120" w:beforeAutospacing="0" w:after="120" w:afterAutospacing="0"/>
+        <w:ind w:left="340"/>
+        <w:rPr>
+          <w:rFonts w:ascii="Arial" w:hAnsi="Arial" w:cs="Arial"/>
+        </w:rPr>
+      </w:pPr>
+      <w:r>
+        <w:rPr>
+          <w:rFonts w:ascii="Arial" w:hAnsi="Arial" w:cs="Arial"/>
+        </w:rPr>
+        <w:t xml:space="preserve">En </w:t>
+      </w:r>
+      <w:r>
+        <w:rPr>
+          <w:rFonts w:ascii="Arial" w:hAnsi="Arial" w:cs="Arial"/>
+        </w:rPr>
+        <w:t xml:space="preserve">este proyecto se </w:t>
+      </w:r>
+      <w:r>
+        <w:rPr>
+          <w:rFonts w:ascii="Arial" w:hAnsi="Arial" w:cs="Arial"/>
+        </w:rPr>
+        <w:t xml:space="preserve">estudiará el </w:t>
+      </w:r>
+      <w:r>
+        <w:rPr>
+          <w:rStyle w:val="Textoennegrita"/>
+          <w:rFonts w:ascii="Arial" w:eastAsia="Arial MT" w:hAnsi="Arial" w:cs="Arial"/>
+        </w:rPr>
+        <w:t>manejo de permisos a nivel de usuarios de base de datos</w:t>
+      </w:r>
+      <w:r>
+        <w:rPr>
+          <w:rFonts w:ascii="Arial" w:hAnsi="Arial" w:cs="Arial"/>
+        </w:rPr>
+        <w:t xml:space="preserve">, destacando la importancia de establecer políticas de seguridad que definan de manera granular el acceso y la manipulación de datos. </w:t>
+      </w:r>
+    </w:p>
+    <w:p>
+      <w:pPr>
+        <w:pStyle w:val="NormalWeb"/>
+        <w:spacing w:before="120" w:beforeAutospacing="0" w:after="120" w:afterAutospacing="0"/>
+        <w:ind w:left="340"/>
+        <w:rPr>
+          <w:rFonts w:ascii="Arial" w:hAnsi="Arial" w:cs="Arial"/>
+        </w:rPr>
+      </w:pPr>
+      <w:r>
+        <w:rPr>
+          <w:rFonts w:ascii="Arial" w:hAnsi="Arial" w:cs="Arial"/>
+        </w:rPr>
+        <w:t>También</w:t>
+      </w:r>
+      <w:r>
+        <w:rPr>
+          <w:rFonts w:ascii="Arial" w:hAnsi="Arial" w:cs="Arial"/>
+        </w:rPr>
+        <w:t xml:space="preserve">, se analizará el uso de </w:t>
+      </w:r>
+      <w:r>
+        <w:rPr>
+          <w:rStyle w:val="Textoennegrita"/>
+          <w:rFonts w:ascii="Arial" w:eastAsia="Arial MT" w:hAnsi="Arial" w:cs="Arial"/>
+        </w:rPr>
+        <w:t>procedimientos y funciones almacenadas</w:t>
+      </w:r>
+      <w:r>
+        <w:rPr>
+          <w:rFonts w:ascii="Arial" w:hAnsi="Arial" w:cs="Arial"/>
+        </w:rPr>
+        <w:t xml:space="preserve"> como herramientas de encapsulamiento y reutilización de código SQL. Estas estructuras permiten la automatización de procesos, mejoran la consistencia de las operaciones y contribuyen a una mejor organización lógica dentro de la base de datos. </w:t>
+      </w:r>
+    </w:p>
+    <w:p>
+      <w:pPr>
+        <w:pStyle w:val="NormalWeb"/>
+        <w:spacing w:before="120" w:beforeAutospacing="0" w:after="120" w:afterAutospacing="0"/>
+        <w:ind w:left="340"/>
+        <w:rPr>
+          <w:rFonts w:ascii="Arial" w:hAnsi="Arial" w:cs="Arial"/>
+        </w:rPr>
+      </w:pPr>
+      <w:r>
+        <w:rPr>
+          <w:rFonts w:ascii="Arial" w:hAnsi="Arial" w:cs="Arial"/>
+        </w:rPr>
+        <w:t>Luego</w:t>
+      </w:r>
+      <w:r>
+        <w:rPr>
+          <w:rFonts w:ascii="Arial" w:hAnsi="Arial" w:cs="Arial"/>
+        </w:rPr>
+        <w:t xml:space="preserve">, se abordará la </w:t>
+      </w:r>
+      <w:r>
+        <w:rPr>
+          <w:rStyle w:val="Textoennegrita"/>
+          <w:rFonts w:ascii="Arial" w:eastAsia="Arial MT" w:hAnsi="Arial" w:cs="Arial"/>
+        </w:rPr>
+        <w:t>optimización de consultas a través de índices</w:t>
+      </w:r>
+      <w:r>
+        <w:rPr>
+          <w:rFonts w:ascii="Arial" w:hAnsi="Arial" w:cs="Arial"/>
+        </w:rPr>
+        <w:t xml:space="preserve">, técnica que se enfoca en mejorar el rendimiento y la velocidad de las consultas SQL. </w:t>
+      </w:r>
+    </w:p>
+    <w:p>
+      <w:pPr>
+        <w:pStyle w:val="NormalWeb"/>
+        <w:spacing w:before="120" w:beforeAutospacing="0" w:after="120" w:afterAutospacing="0"/>
+        <w:ind w:left="340"/>
+        <w:rPr>
+          <w:rFonts w:ascii="Arial" w:hAnsi="Arial" w:cs="Arial"/>
+        </w:rPr>
+      </w:pPr>
+      <w:r>
+        <w:rPr>
+          <w:rFonts w:ascii="Arial" w:hAnsi="Arial" w:cs="Arial"/>
+        </w:rPr>
+        <w:t>A lo largo de este proyecto, se realizará un análisis teórico y práctico de cada uno de estos temas, demostrando cómo su correcta aplicación puede contribuir significativamente a la eficiencia, seguridad y rendimiento de los sistemas de bases de datos relacionales en entornos académicos y profesionales.</w:t>
+      </w:r>
     </w:p>
     <w:p>
       <w:pPr>
@@ -760,15 +1075,106 @@
           <w:ilvl w:val="1"/>
           <w:numId w:val="2"/>
         </w:numPr>
-      </w:pPr>
-      <w:r>
+        <w:spacing w:before="120" w:after="120"/>
+        <w:ind w:left="340"/>
+        <w:rPr>
+          <w:rFonts w:ascii="Arial" w:hAnsi="Arial" w:cs="Arial"/>
+          <w:b/>
+          <w:bCs/>
+          <w:sz w:val="24"/>
+          <w:szCs w:val="24"/>
+        </w:rPr>
+      </w:pPr>
+      <w:r>
+        <w:rPr>
+          <w:rFonts w:ascii="Arial" w:hAnsi="Arial" w:cs="Arial"/>
+          <w:b/>
+          <w:bCs/>
+          <w:sz w:val="24"/>
+          <w:szCs w:val="24"/>
+        </w:rPr>
         <w:t>Objetivo del Trabajo Práctico.</w:t>
       </w:r>
     </w:p>
     <w:p>
       <w:pPr>
         <w:pStyle w:val="Prrafodelista"/>
-        <w:ind w:left="360" w:firstLine="0"/>
+        <w:spacing w:before="120" w:after="120"/>
+        <w:ind w:left="340" w:firstLine="0"/>
+        <w:rPr>
+          <w:rFonts w:ascii="Arial" w:hAnsi="Arial" w:cs="Arial"/>
+          <w:sz w:val="24"/>
+          <w:szCs w:val="24"/>
+        </w:rPr>
+      </w:pPr>
+      <w:r>
+        <w:rPr>
+          <w:rFonts w:ascii="Arial" w:hAnsi="Arial" w:cs="Arial"/>
+          <w:sz w:val="24"/>
+          <w:szCs w:val="24"/>
+        </w:rPr>
+        <w:t xml:space="preserve">El presente proyecto tiene como objetivo explorar y aplicar conceptos avanzados de bases de datos relacionales, abordando tres temáticas claves: </w:t>
+      </w:r>
+      <w:r>
+        <w:rPr>
+          <w:rFonts w:ascii="Arial" w:hAnsi="Arial" w:cs="Arial"/>
+          <w:b/>
+          <w:bCs/>
+          <w:sz w:val="24"/>
+          <w:szCs w:val="24"/>
+        </w:rPr>
+        <w:t>manejo de permisos a nivel de usuarios de base de datos</w:t>
+      </w:r>
+      <w:r>
+        <w:rPr>
+          <w:rFonts w:ascii="Arial" w:hAnsi="Arial" w:cs="Arial"/>
+          <w:sz w:val="24"/>
+          <w:szCs w:val="24"/>
+        </w:rPr>
+        <w:t xml:space="preserve">, </w:t>
+      </w:r>
+      <w:r>
+        <w:rPr>
+          <w:rFonts w:ascii="Arial" w:hAnsi="Arial" w:cs="Arial"/>
+          <w:b/>
+          <w:bCs/>
+          <w:sz w:val="24"/>
+          <w:szCs w:val="24"/>
+        </w:rPr>
+        <w:t>procedimientos y funciones almacenadas</w:t>
+      </w:r>
+      <w:r>
+        <w:rPr>
+          <w:rFonts w:ascii="Arial" w:hAnsi="Arial" w:cs="Arial"/>
+          <w:sz w:val="24"/>
+          <w:szCs w:val="24"/>
+        </w:rPr>
+        <w:t xml:space="preserve"> y </w:t>
+      </w:r>
+      <w:r>
+        <w:rPr>
+          <w:rFonts w:ascii="Arial" w:hAnsi="Arial" w:cs="Arial"/>
+          <w:b/>
+          <w:bCs/>
+          <w:sz w:val="24"/>
+          <w:szCs w:val="24"/>
+        </w:rPr>
+        <w:t>optimización de consultas a través de índices</w:t>
+      </w:r>
+      <w:r>
+        <w:rPr>
+          <w:rFonts w:ascii="Arial" w:hAnsi="Arial" w:cs="Arial"/>
+          <w:sz w:val="24"/>
+          <w:szCs w:val="24"/>
+        </w:rPr>
+        <w:t>.</w:t>
+      </w:r>
+    </w:p>
+    <w:p>
+      <w:pPr>
+        <w:pStyle w:val="Prrafodelista"/>
+        <w:spacing w:before="120" w:after="120"/>
+        <w:ind w:left="1020" w:firstLine="0"/>
       </w:pPr>
     </w:p>
     <w:p>
@@ -778,19 +1184,39 @@
           <w:ilvl w:val="2"/>
           <w:numId w:val="2"/>
         </w:numPr>
-        <w:ind w:left="1003"/>
-      </w:pPr>
-      <w:r>
-        <w:t>O</w:t>
-      </w:r>
-      <w:r>
-        <w:t>bjetivos Generales.</w:t>
+        <w:spacing w:before="120" w:after="120"/>
+        <w:ind w:left="1020"/>
+        <w:rPr>
+          <w:rFonts w:ascii="Arial" w:hAnsi="Arial" w:cs="Arial"/>
+          <w:b/>
+          <w:bCs/>
+          <w:sz w:val="24"/>
+          <w:szCs w:val="24"/>
+        </w:rPr>
+      </w:pPr>
+      <w:r>
+        <w:rPr>
+          <w:rFonts w:ascii="Arial" w:hAnsi="Arial" w:cs="Arial"/>
+          <w:b/>
+          <w:bCs/>
+          <w:sz w:val="24"/>
+          <w:szCs w:val="24"/>
+        </w:rPr>
+        <w:t>Objetivos Generales.</w:t>
       </w:r>
     </w:p>
     <w:p>
       <w:pPr>
         <w:pStyle w:val="Prrafodelista"/>
-        <w:ind w:left="1003" w:firstLine="0"/>
+        <w:spacing w:before="120" w:after="120"/>
+        <w:ind w:left="1020" w:firstLine="0"/>
+        <w:rPr>
+          <w:rFonts w:ascii="Arial" w:hAnsi="Arial" w:cs="Arial"/>
+          <w:b/>
+          <w:bCs/>
+          <w:sz w:val="24"/>
+          <w:szCs w:val="24"/>
+        </w:rPr>
       </w:pPr>
     </w:p>
     <w:p>
@@ -800,59 +1226,45 @@
           <w:ilvl w:val="2"/>
           <w:numId w:val="2"/>
         </w:numPr>
-        <w:ind w:left="1003"/>
-      </w:pPr>
-      <w:r>
-        <w:t>O</w:t>
-      </w:r>
-      <w:r>
-        <w:t>bjetivos Específicos.</w:t>
-      </w:r>
-    </w:p>
-    <w:p/>
-    <w:p/>
-    <w:p/>
-    <w:p/>
-    <w:p/>
-    <w:p/>
-    <w:p/>
-    <w:p/>
-    <w:p/>
-    <w:p/>
-    <w:p/>
-    <w:p/>
-    <w:p/>
-    <w:p/>
-    <w:p/>
-    <w:p/>
-    <w:p/>
-    <w:p/>
-    <w:p/>
-    <w:p/>
-    <w:p/>
-    <w:p/>
-    <w:p/>
-    <w:p/>
-    <w:p/>
-    <w:p/>
-    <w:p/>
-    <w:p/>
-    <w:p/>
-    <w:p/>
-    <w:p/>
-    <w:p/>
-    <w:p/>
-    <w:p/>
-    <w:p/>
-    <w:p/>
-    <w:p/>
-    <w:p/>
-    <w:p/>
-    <w:p/>
-    <w:p/>
-    <w:p/>
-    <w:p/>
-    <w:p/>
+        <w:spacing w:before="120" w:after="120"/>
+        <w:ind w:left="1020"/>
+        <w:rPr>
+          <w:rFonts w:ascii="Arial" w:hAnsi="Arial" w:cs="Arial"/>
+          <w:b/>
+          <w:bCs/>
+          <w:sz w:val="24"/>
+          <w:szCs w:val="24"/>
+        </w:rPr>
+      </w:pPr>
+      <w:r>
+        <w:rPr>
+          <w:rFonts w:ascii="Arial" w:hAnsi="Arial" w:cs="Arial"/>
+          <w:b/>
+          <w:bCs/>
+          <w:sz w:val="24"/>
+          <w:szCs w:val="24"/>
+        </w:rPr>
+        <w:t>Objetivos Específicos.</w:t>
+      </w:r>
+    </w:p>
+    <w:p>
+      <w:pPr>
+        <w:spacing w:before="120" w:after="120"/>
+        <w:ind w:left="1020"/>
+      </w:pPr>
+    </w:p>
+    <w:p>
+      <w:pPr>
+        <w:spacing w:before="120" w:after="120"/>
+        <w:ind w:left="1020"/>
+      </w:pPr>
+    </w:p>
+    <w:p>
+      <w:pPr>
+        <w:spacing w:before="120" w:after="120"/>
+        <w:ind w:left="1020"/>
+      </w:pPr>
+    </w:p>
     <w:p/>
     <w:p>
       <w:pPr>
@@ -864,7 +1276,21 @@
       </w:r>
     </w:p>
     <w:p/>
-    <w:p/>
+    <w:p>
+      <w:pPr>
+        <w:rPr>
+          <w:color w:val="7F7F7F" w:themeColor="text1" w:themeTint="80"/>
+        </w:rPr>
+      </w:pPr>
+      <w:r>
+        <w:rPr>
+          <w:rFonts w:ascii="Open Sans" w:hAnsi="Open Sans" w:cs="Open Sans"/>
+          <w:color w:val="7F7F7F" w:themeColor="text1" w:themeTint="80"/>
+          <w:shd w:val="clear" w:color="auto" w:fill="FFFFFF"/>
+        </w:rPr>
+        <w:t>incorporar el modelo de datos (basado en el diseño relacional), y su diccionario de datos correspondiente (se debe incluir como parte del CAPITULO IV).</w:t>
+      </w:r>
+    </w:p>
     <w:p/>
     <w:p/>
     <w:p/>
@@ -1052,7 +1478,7 @@
   <w:abstractNum w:abstractNumId="1" w15:restartNumberingAfterBreak="0">
     <w:nsid w:val="62103D3A"/>
     <w:multiLevelType w:val="multilevel"/>
-    <w:tmpl w:val="52A614D4"/>
+    <w:tmpl w:val="5F7EDBD0"/>
     <w:lvl w:ilvl="0">
       <w:start w:val="1"/>
       <w:numFmt w:val="decimal"/>
@@ -1075,6 +1501,8 @@
       </w:pPr>
       <w:rPr>
         <w:rFonts w:hint="default"/>
+        <w:b/>
+        <w:bCs/>
       </w:rPr>
     </w:lvl>
     <w:lvl w:ilvl="2">
@@ -1837,7 +2265,7 @@
     <w:autoRedefine/>
     <w:uiPriority w:val="39"/>
     <w:unhideWhenUsed/>
-    <w:rsid w:val="00066FF0"/>
+    <w:rsid w:val="00252A39"/>
     <w:pPr>
       <w:widowControl/>
       <w:autoSpaceDE/>
@@ -1846,6 +2274,8 @@
     </w:pPr>
     <w:rPr>
       <w:rFonts w:asciiTheme="minorHAnsi" w:eastAsiaTheme="minorEastAsia" w:hAnsiTheme="minorHAnsi" w:cs="Times New Roman"/>
+      <w:b/>
+      <w:bCs/>
       <w:lang w:val="es-AR" w:eastAsia="es-AR"/>
     </w:rPr>
   </w:style>
@@ -1867,6 +2297,36 @@
     <w:rPr>
       <w:rFonts w:asciiTheme="minorHAnsi" w:eastAsiaTheme="minorEastAsia" w:hAnsiTheme="minorHAnsi" w:cs="Times New Roman"/>
       <w:lang w:val="es-AR" w:eastAsia="es-AR"/>
+    </w:rPr>
+  </w:style>
+  <w:style w:type="paragraph" w:styleId="NormalWeb">
+    <w:name w:val="Normal (Web)"/>
+    <w:basedOn w:val="Normal"/>
+    <w:uiPriority w:val="99"/>
+    <w:unhideWhenUsed/>
+    <w:rsid w:val="00A32187"/>
+    <w:pPr>
+      <w:widowControl/>
+      <w:autoSpaceDE/>
+      <w:autoSpaceDN/>
+      <w:spacing w:before="100" w:beforeAutospacing="1" w:after="100" w:afterAutospacing="1"/>
+    </w:pPr>
+    <w:rPr>
+      <w:rFonts w:ascii="Times New Roman" w:eastAsia="Times New Roman" w:hAnsi="Times New Roman" w:cs="Times New Roman"/>
+      <w:sz w:val="24"/>
+      <w:szCs w:val="24"/>
+      <w:lang w:val="es-AR" w:eastAsia="es-AR"/>
+    </w:rPr>
+  </w:style>
+  <w:style w:type="character" w:styleId="Textoennegrita">
+    <w:name w:val="Strong"/>
+    <w:basedOn w:val="Fuentedeprrafopredeter"/>
+    <w:uiPriority w:val="22"/>
+    <w:qFormat/>
+    <w:rsid w:val="00A32187"/>
+    <w:rPr>
+      <w:b/>
+      <w:bCs/>
     </w:rPr>
   </w:style>
 </w:styles>

</xml_diff>

<commit_message>
Modificado el word y agregado la imagen del DER
</commit_message>
<xml_diff>
--- a/doc/BDI_C2_grupo01_v1.docx
+++ b/doc/BDI_C2_grupo01_v1.docx
@@ -620,6 +620,12 @@
     <w:sdt>
       <w:sdtPr>
         <w:rPr>
+          <w:rFonts w:asciiTheme="minorHAnsi" w:eastAsiaTheme="minorEastAsia" w:hAnsiTheme="minorHAnsi" w:cs="Times New Roman"/>
+          <w:b/>
+          <w:bCs/>
+          <w:color w:val="auto"/>
+          <w:sz w:val="22"/>
+          <w:szCs w:val="22"/>
           <w:lang w:val="es-ES"/>
         </w:rPr>
         <w:id w:val="-1700383198"/>
@@ -628,23 +634,19 @@
           <w:docPartUnique/>
         </w:docPartObj>
       </w:sdtPr>
-      <w:sdtEndPr>
-        <w:rPr>
-          <w:rFonts w:asciiTheme="minorHAnsi" w:eastAsiaTheme="minorEastAsia" w:hAnsiTheme="minorHAnsi" w:cs="Times New Roman"/>
-          <w:b/>
-          <w:bCs/>
-          <w:color w:val="auto"/>
-          <w:sz w:val="22"/>
-          <w:szCs w:val="22"/>
-        </w:rPr>
-      </w:sdtEndPr>
       <w:sdtContent>
         <w:p>
           <w:pPr>
             <w:pStyle w:val="TtuloTDC"/>
+            <w:rPr>
+              <w:b/>
+              <w:bCs/>
+            </w:rPr>
           </w:pPr>
           <w:r>
             <w:rPr>
+              <w:b/>
+              <w:bCs/>
               <w:lang w:val="es-ES"/>
             </w:rPr>
             <w:t>Tabla de contenido</w:t>
@@ -858,8 +860,16 @@
     <w:p>
       <w:pPr>
         <w:pStyle w:val="Ttulo1"/>
-      </w:pPr>
-      <w:r>
+        <w:rPr>
+          <w:b/>
+          <w:bCs/>
+        </w:rPr>
+      </w:pPr>
+      <w:r>
+        <w:rPr>
+          <w:b/>
+          <w:bCs/>
+        </w:rPr>
         <w:lastRenderedPageBreak/>
         <w:t>CAPÍTULO I: INTRODUCCIÓN</w:t>
       </w:r>
@@ -954,19 +964,7 @@
         <w:rPr>
           <w:rFonts w:ascii="Arial" w:hAnsi="Arial" w:cs="Arial"/>
         </w:rPr>
-        <w:t xml:space="preserve">En </w:t>
-      </w:r>
-      <w:r>
-        <w:rPr>
-          <w:rFonts w:ascii="Arial" w:hAnsi="Arial" w:cs="Arial"/>
-        </w:rPr>
-        <w:t xml:space="preserve">este proyecto se </w:t>
-      </w:r>
-      <w:r>
-        <w:rPr>
-          <w:rFonts w:ascii="Arial" w:hAnsi="Arial" w:cs="Arial"/>
-        </w:rPr>
-        <w:t xml:space="preserve">estudiará el </w:t>
+        <w:t xml:space="preserve">En este proyecto se estudiará el </w:t>
       </w:r>
       <w:r>
         <w:rPr>
@@ -1030,13 +1028,7 @@
         <w:rPr>
           <w:rFonts w:ascii="Arial" w:hAnsi="Arial" w:cs="Arial"/>
         </w:rPr>
-        <w:t>Luego</w:t>
-      </w:r>
-      <w:r>
-        <w:rPr>
-          <w:rFonts w:ascii="Arial" w:hAnsi="Arial" w:cs="Arial"/>
-        </w:rPr>
-        <w:t xml:space="preserve">, se abordará la </w:t>
+        <w:t xml:space="preserve">Luego, se abordará la </w:t>
       </w:r>
       <w:r>
         <w:rPr>
@@ -1269,8 +1261,16 @@
     <w:p>
       <w:pPr>
         <w:pStyle w:val="Ttulo1"/>
-      </w:pPr>
-      <w:r>
+        <w:rPr>
+          <w:b/>
+          <w:bCs/>
+        </w:rPr>
+      </w:pPr>
+      <w:r>
+        <w:rPr>
+          <w:b/>
+          <w:bCs/>
+        </w:rPr>
         <w:lastRenderedPageBreak/>
         <w:t>CAPÍTULO IV: DESARROLLO DEL TEMA / PRESENTACIÓN DE RESULTADOS</w:t>
       </w:r>
@@ -1279,17 +1279,117 @@
     <w:p>
       <w:pPr>
         <w:rPr>
+          <w:rFonts w:ascii="Open Sans" w:hAnsi="Open Sans" w:cs="Open Sans"/>
+          <w:shd w:val="clear" w:color="auto" w:fill="FFFFFF"/>
+        </w:rPr>
+      </w:pPr>
+      <w:r>
+        <w:rPr>
+          <w:noProof/>
           <w:color w:val="7F7F7F" w:themeColor="text1" w:themeTint="80"/>
-        </w:rPr>
-      </w:pPr>
-      <w:r>
+          <w14:ligatures w14:val="standardContextual"/>
+        </w:rPr>
+        <w:drawing>
+          <wp:anchor distT="0" distB="0" distL="114300" distR="114300" simplePos="0" relativeHeight="251658240" behindDoc="1" locked="0" layoutInCell="1" allowOverlap="1" wp14:anchorId="133B6249" wp14:editId="7A18AA74">
+            <wp:simplePos x="0" y="0"/>
+            <wp:positionH relativeFrom="page">
+              <wp:align>left</wp:align>
+            </wp:positionH>
+            <wp:positionV relativeFrom="paragraph">
+              <wp:posOffset>654685</wp:posOffset>
+            </wp:positionV>
+            <wp:extent cx="7899415" cy="3840133"/>
+            <wp:effectExtent l="0" t="0" r="6350" b="8255"/>
+            <wp:wrapTight wrapText="bothSides">
+              <wp:wrapPolygon edited="0">
+                <wp:start x="0" y="0"/>
+                <wp:lineTo x="0" y="21539"/>
+                <wp:lineTo x="21565" y="21539"/>
+                <wp:lineTo x="21565" y="0"/>
+                <wp:lineTo x="0" y="0"/>
+              </wp:wrapPolygon>
+            </wp:wrapTight>
+            <wp:docPr id="660926362" name="Imagen 1"/>
+            <wp:cNvGraphicFramePr>
+              <a:graphicFrameLocks xmlns:a="http://schemas.openxmlformats.org/drawingml/2006/main" noChangeAspect="1"/>
+            </wp:cNvGraphicFramePr>
+            <a:graphic xmlns:a="http://schemas.openxmlformats.org/drawingml/2006/main">
+              <a:graphicData uri="http://schemas.openxmlformats.org/drawingml/2006/picture">
+                <pic:pic xmlns:pic="http://schemas.openxmlformats.org/drawingml/2006/picture">
+                  <pic:nvPicPr>
+                    <pic:cNvPr id="660926362" name="Imagen 660926362"/>
+                    <pic:cNvPicPr/>
+                  </pic:nvPicPr>
+                  <pic:blipFill>
+                    <a:blip r:embed="rId7">
+                      <a:extLst>
+                        <a:ext uri="{28A0092B-C50C-407E-A947-70E740481C1C}">
+                          <a14:useLocalDpi xmlns:a14="http://schemas.microsoft.com/office/drawing/2010/main" val="0"/>
+                        </a:ext>
+                      </a:extLst>
+                    </a:blip>
+                    <a:stretch>
+                      <a:fillRect/>
+                    </a:stretch>
+                  </pic:blipFill>
+                  <pic:spPr>
+                    <a:xfrm>
+                      <a:off x="0" y="0"/>
+                      <a:ext cx="7899415" cy="3840133"/>
+                    </a:xfrm>
+                    <a:prstGeom prst="rect">
+                      <a:avLst/>
+                    </a:prstGeom>
+                  </pic:spPr>
+                </pic:pic>
+              </a:graphicData>
+            </a:graphic>
+            <wp14:sizeRelH relativeFrom="margin">
+              <wp14:pctWidth>0</wp14:pctWidth>
+            </wp14:sizeRelH>
+            <wp14:sizeRelV relativeFrom="margin">
+              <wp14:pctHeight>0</wp14:pctHeight>
+            </wp14:sizeRelV>
+          </wp:anchor>
+        </w:drawing>
+      </w:r>
+      <w:r>
+        <w:rPr>
+          <w:rFonts w:ascii="Open Sans" w:hAnsi="Open Sans" w:cs="Open Sans"/>
+          <w:shd w:val="clear" w:color="auto" w:fill="FFFFFF"/>
+        </w:rPr>
+        <w:t xml:space="preserve">Para llevar a cabo los casos </w:t>
+      </w:r>
+      <w:r>
+        <w:rPr>
+          <w:rFonts w:ascii="Open Sans" w:hAnsi="Open Sans" w:cs="Open Sans"/>
+          <w:shd w:val="clear" w:color="auto" w:fill="FFFFFF"/>
+        </w:rPr>
+        <w:t>prácticos del</w:t>
+      </w:r>
+      <w:r>
+        <w:rPr>
+          <w:rFonts w:ascii="Open Sans" w:hAnsi="Open Sans" w:cs="Open Sans"/>
+          <w:shd w:val="clear" w:color="auto" w:fill="FFFFFF"/>
+        </w:rPr>
+        <w:t xml:space="preserve"> trabajo, lo realizaremos con la base de datos de un sistema de ventas, el cual se presenta a continuación el Diagrama de Entidad Relación.</w:t>
+      </w:r>
+    </w:p>
+    <w:p>
+      <w:pPr>
         <w:rPr>
           <w:rFonts w:ascii="Open Sans" w:hAnsi="Open Sans" w:cs="Open Sans"/>
           <w:color w:val="7F7F7F" w:themeColor="text1" w:themeTint="80"/>
           <w:shd w:val="clear" w:color="auto" w:fill="FFFFFF"/>
         </w:rPr>
-        <w:t>incorporar el modelo de datos (basado en el diseño relacional), y su diccionario de datos correspondiente (se debe incluir como parte del CAPITULO IV).</w:t>
-      </w:r>
+      </w:pPr>
+    </w:p>
+    <w:p>
+      <w:pPr>
+        <w:rPr>
+          <w:color w:val="7F7F7F" w:themeColor="text1" w:themeTint="80"/>
+        </w:rPr>
+      </w:pPr>
     </w:p>
     <w:p/>
     <w:p/>
@@ -1344,7 +1444,6 @@
         <w:pStyle w:val="Ttulo1"/>
       </w:pPr>
       <w:r>
-        <w:lastRenderedPageBreak/>
         <w:t>VI. BIBLIOGRAFÍA.</w:t>
       </w:r>
     </w:p>
@@ -2080,6 +2179,7 @@
   <w:style w:type="character" w:default="1" w:styleId="Fuentedeprrafopredeter">
     <w:name w:val="Default Paragraph Font"/>
     <w:uiPriority w:val="1"/>
+    <w:semiHidden/>
     <w:unhideWhenUsed/>
   </w:style>
   <w:style w:type="table" w:default="1" w:styleId="Tablanormal">

</xml_diff>

<commit_message>
Actualizacion del diccionario de Datos
</commit_message>
<xml_diff>
--- a/doc/BDI_C2_grupo01_v1.docx
+++ b/doc/BDI_C2_grupo01_v1.docx
@@ -1,6 +1,6 @@
 
 <file path=word/document.xml><?xml version="1.0" encoding="utf-8"?>
-<w:document xmlns:wpc="http://schemas.microsoft.com/office/word/2010/wordprocessingCanvas" xmlns:cx="http://schemas.microsoft.com/office/drawing/2014/chartex" xmlns:cx1="http://schemas.microsoft.com/office/drawing/2015/9/8/chartex" xmlns:cx2="http://schemas.microsoft.com/office/drawing/2015/10/21/chartex" xmlns:cx3="http://schemas.microsoft.com/office/drawing/2016/5/9/chartex" xmlns:cx4="http://schemas.microsoft.com/office/drawing/2016/5/10/chartex" xmlns:cx5="http://schemas.microsoft.com/office/drawing/2016/5/11/chartex" xmlns:cx6="http://schemas.microsoft.com/office/drawing/2016/5/12/chartex" xmlns:cx7="http://schemas.microsoft.com/office/drawing/2016/5/13/chartex" xmlns:cx8="http://schemas.microsoft.com/office/drawing/2016/5/14/chartex" xmlns:mc="http://schemas.openxmlformats.org/markup-compatibility/2006" xmlns:aink="http://schemas.microsoft.com/office/drawing/2016/ink" xmlns:am3d="http://schemas.microsoft.com/office/drawing/2017/model3d" xmlns:o="urn:schemas-microsoft-com:office:office" xmlns:oel="http://schemas.microsoft.com/office/2019/extlst" xmlns:r="http://schemas.openxmlformats.org/officeDocument/2006/relationships" xmlns:m="http://schemas.openxmlformats.org/officeDocument/2006/math" xmlns:v="urn:schemas-microsoft-com:vml" xmlns:wp14="http://schemas.microsoft.com/office/word/2010/wordprocessingDrawing" xmlns:wp="http://schemas.openxmlformats.org/drawingml/2006/wordprocessingDrawing" xmlns:w10="urn:schemas-microsoft-com:office:word" xmlns:w="http://schemas.openxmlformats.org/wordprocessingml/2006/main" xmlns:w14="http://schemas.microsoft.com/office/word/2010/wordml" xmlns:w15="http://schemas.microsoft.com/office/word/2012/wordml" xmlns:w16cex="http://schemas.microsoft.com/office/word/2018/wordml/cex" xmlns:w16cid="http://schemas.microsoft.com/office/word/2016/wordml/cid" xmlns:w16="http://schemas.microsoft.com/office/word/2018/wordml" xmlns:w16du="http://schemas.microsoft.com/office/word/2023/wordml/word16du" xmlns:w16sdtdh="http://schemas.microsoft.com/office/word/2020/wordml/sdtdatahash" xmlns:w16se="http://schemas.microsoft.com/office/word/2015/wordml/symex" xmlns:wpg="http://schemas.microsoft.com/office/word/2010/wordprocessingGroup" xmlns:wpi="http://schemas.microsoft.com/office/word/2010/wordprocessingInk" xmlns:wne="http://schemas.microsoft.com/office/word/2006/wordml" xmlns:wps="http://schemas.microsoft.com/office/word/2010/wordprocessingShape" mc:Ignorable="w14 w15 w16se w16cid w16 w16cex w16sdtdh w16du wp14">
+<w:document xmlns:wpc="http://schemas.microsoft.com/office/word/2010/wordprocessingCanvas" xmlns:cx="http://schemas.microsoft.com/office/drawing/2014/chartex" xmlns:cx1="http://schemas.microsoft.com/office/drawing/2015/9/8/chartex" xmlns:mc="http://schemas.openxmlformats.org/markup-compatibility/2006" xmlns:o="urn:schemas-microsoft-com:office:office" xmlns:r="http://schemas.openxmlformats.org/officeDocument/2006/relationships" xmlns:m="http://schemas.openxmlformats.org/officeDocument/2006/math" xmlns:v="urn:schemas-microsoft-com:vml" xmlns:wp14="http://schemas.microsoft.com/office/word/2010/wordprocessingDrawing" xmlns:wp="http://schemas.openxmlformats.org/drawingml/2006/wordprocessingDrawing" xmlns:w10="urn:schemas-microsoft-com:office:word" xmlns:w="http://schemas.openxmlformats.org/wordprocessingml/2006/main" xmlns:w14="http://schemas.microsoft.com/office/word/2010/wordml" xmlns:w15="http://schemas.microsoft.com/office/word/2012/wordml" xmlns:w16se="http://schemas.microsoft.com/office/word/2015/wordml/symex" xmlns:wpg="http://schemas.microsoft.com/office/word/2010/wordprocessingGroup" xmlns:wpi="http://schemas.microsoft.com/office/word/2010/wordprocessingInk" xmlns:wne="http://schemas.microsoft.com/office/word/2006/wordml" xmlns:wps="http://schemas.microsoft.com/office/word/2010/wordprocessingShape" mc:Ignorable="w14 w15 w16se wp14">
   <w:body>
     <w:p>
       <w:pPr>
@@ -16,6 +16,7 @@
           <w:rFonts w:ascii="Times New Roman"/>
           <w:noProof/>
           <w:sz w:val="20"/>
+          <w:lang w:val="en-US"/>
         </w:rPr>
         <w:drawing>
           <wp:inline distT="0" distB="0" distL="0" distR="0" wp14:anchorId="47120ED4" wp14:editId="1ACFAAF7">
@@ -427,23 +428,33 @@
         <w:rPr>
           <w:rFonts w:ascii="Arial Narrow" w:hAnsi="Arial Narrow"/>
         </w:rPr>
-        <w:t>“”</w:t>
+        <w:t>“</w:t>
+      </w:r>
+      <w:r>
+        <w:rPr>
+          <w:rFonts w:ascii="Arial Narrow" w:hAnsi="Arial Narrow"/>
+        </w:rPr>
+        <w:t>Sistema de Ventas de Insumos Informáticos</w:t>
+      </w:r>
+      <w:r>
+        <w:rPr>
+          <w:rFonts w:ascii="Arial Narrow" w:hAnsi="Arial Narrow"/>
+        </w:rPr>
+        <w:t xml:space="preserve"> – Implementación con Gestor de Base de Datos</w:t>
+      </w:r>
+      <w:r>
+        <w:rPr>
+          <w:rFonts w:ascii="Arial Narrow" w:hAnsi="Arial Narrow"/>
+        </w:rPr>
+        <w:t>”</w:t>
       </w:r>
     </w:p>
     <w:p>
       <w:pPr>
         <w:spacing w:line="654" w:lineRule="exact"/>
       </w:pPr>
-    </w:p>
-    <w:p>
-      <w:pPr>
-        <w:spacing w:line="654" w:lineRule="exact"/>
-      </w:pPr>
-    </w:p>
-    <w:p>
-      <w:pPr>
-        <w:spacing w:line="654" w:lineRule="exact"/>
-      </w:pPr>
+      <w:bookmarkStart w:id="2" w:name="_GoBack"/>
+      <w:bookmarkEnd w:id="2"/>
     </w:p>
     <w:p>
       <w:pPr>
@@ -634,6 +645,7 @@
           <w:docPartUnique/>
         </w:docPartObj>
       </w:sdtPr>
+      <w:sdtEndPr/>
       <w:sdtContent>
         <w:p>
           <w:pPr>
@@ -870,7 +882,6 @@
           <w:b/>
           <w:bCs/>
         </w:rPr>
-        <w:lastRenderedPageBreak/>
         <w:t>CAPÍTULO I: INTRODUCCIÓN</w:t>
       </w:r>
     </w:p>
@@ -1058,6 +1069,35 @@
           <w:rFonts w:ascii="Arial" w:hAnsi="Arial" w:cs="Arial"/>
         </w:rPr>
         <w:t>A lo largo de este proyecto, se realizará un análisis teórico y práctico de cada uno de estos temas, demostrando cómo su correcta aplicación puede contribuir significativamente a la eficiencia, seguridad y rendimiento de los sistemas de bases de datos relacionales en entornos académicos y profesionales.</w:t>
+      </w:r>
+    </w:p>
+    <w:p>
+      <w:pPr>
+        <w:pStyle w:val="NormalWeb"/>
+        <w:spacing w:before="120" w:beforeAutospacing="0" w:after="120" w:afterAutospacing="0"/>
+        <w:ind w:left="340"/>
+        <w:rPr>
+          <w:rFonts w:ascii="Arial" w:hAnsi="Arial" w:cs="Arial"/>
+        </w:rPr>
+      </w:pPr>
+      <w:r>
+        <w:rPr>
+          <w:rFonts w:ascii="Arial" w:hAnsi="Arial" w:cs="Arial"/>
+        </w:rPr>
+        <w:t xml:space="preserve">Todo este análisis se llevará a cabo en base a un estudio de una </w:t>
+      </w:r>
+      <w:r>
+        <w:rPr>
+          <w:rFonts w:ascii="Arial" w:hAnsi="Arial" w:cs="Arial"/>
+          <w:b/>
+        </w:rPr>
+        <w:t>base de datos de un sistema de venta de insumos informáticos</w:t>
+      </w:r>
+      <w:r>
+        <w:rPr>
+          <w:rFonts w:ascii="Arial" w:hAnsi="Arial" w:cs="Arial"/>
+        </w:rPr>
+        <w:t xml:space="preserve">. </w:t>
       </w:r>
     </w:p>
     <w:p>
@@ -1204,12 +1244,39 @@
         <w:ind w:left="1020" w:firstLine="0"/>
         <w:rPr>
           <w:rFonts w:ascii="Arial" w:hAnsi="Arial" w:cs="Arial"/>
-          <w:b/>
           <w:bCs/>
           <w:sz w:val="24"/>
           <w:szCs w:val="24"/>
         </w:rPr>
       </w:pPr>
+      <w:r>
+        <w:rPr>
+          <w:rFonts w:ascii="Arial" w:hAnsi="Arial" w:cs="Arial"/>
+          <w:bCs/>
+          <w:sz w:val="24"/>
+          <w:szCs w:val="24"/>
+        </w:rPr>
+        <w:t xml:space="preserve">Los objetivos generales </w:t>
+      </w:r>
+      <w:r>
+        <w:rPr>
+          <w:rFonts w:ascii="Arial" w:hAnsi="Arial" w:cs="Arial"/>
+          <w:bCs/>
+          <w:sz w:val="24"/>
+          <w:szCs w:val="24"/>
+        </w:rPr>
+        <w:t xml:space="preserve">es conseguir la correcta interpretación del problema, en base a su planteamiento teórico con los conceptos de la asignatura para su posterior implementación con software dedicado a </w:t>
+      </w:r>
+      <w:r>
+        <w:rPr>
+          <w:rFonts w:ascii="Arial" w:hAnsi="Arial" w:cs="Arial"/>
+          <w:bCs/>
+          <w:sz w:val="24"/>
+          <w:szCs w:val="24"/>
+        </w:rPr>
+        <w:lastRenderedPageBreak/>
+        <w:t xml:space="preserve">la gestión de bases de datos, control de versionado, normalización y documentación del proyecto en cuestión, cumpliendo las propuestas dictadas por la cátedra y ofreciendo una solución eficiente al problema. </w:t>
+      </w:r>
     </w:p>
     <w:p>
       <w:pPr>
@@ -1243,21 +1310,111 @@
       <w:pPr>
         <w:spacing w:before="120" w:after="120"/>
         <w:ind w:left="1020"/>
-      </w:pPr>
+        <w:rPr>
+          <w:rFonts w:ascii="Arial" w:hAnsi="Arial" w:cs="Arial"/>
+          <w:sz w:val="24"/>
+        </w:rPr>
+      </w:pPr>
+      <w:r>
+        <w:rPr>
+          <w:rFonts w:ascii="Arial" w:hAnsi="Arial" w:cs="Arial"/>
+          <w:sz w:val="24"/>
+        </w:rPr>
+        <w:t xml:space="preserve">Identificar correctamente el DER asociado al problema con su posterior Diccionario de datos y scripts SQL competentes. Utilizar un esquema de niveles de usuarios por roles para brindar permisos y seguridad.  </w:t>
+      </w:r>
     </w:p>
     <w:p>
       <w:pPr>
         <w:spacing w:before="120" w:after="120"/>
         <w:ind w:left="1020"/>
-      </w:pPr>
+        <w:rPr>
+          <w:rFonts w:ascii="Arial" w:hAnsi="Arial" w:cs="Arial"/>
+          <w:sz w:val="24"/>
+        </w:rPr>
+      </w:pPr>
+      <w:r>
+        <w:rPr>
+          <w:rFonts w:ascii="Arial" w:hAnsi="Arial" w:cs="Arial"/>
+          <w:sz w:val="24"/>
+        </w:rPr>
+        <w:t xml:space="preserve">Mediante la creación de usuarios, implementar diferentes roles de seguridad en la base de datos para asignar permisos específicos respecto a cada rol. </w:t>
+      </w:r>
     </w:p>
     <w:p>
       <w:pPr>
         <w:spacing w:before="120" w:after="120"/>
         <w:ind w:left="1020"/>
-      </w:pPr>
-    </w:p>
-    <w:p/>
+        <w:rPr>
+          <w:rFonts w:ascii="Arial" w:hAnsi="Arial" w:cs="Arial"/>
+          <w:sz w:val="24"/>
+        </w:rPr>
+      </w:pPr>
+      <w:r>
+        <w:rPr>
+          <w:rFonts w:ascii="Arial" w:hAnsi="Arial" w:cs="Arial"/>
+          <w:sz w:val="24"/>
+        </w:rPr>
+        <w:t xml:space="preserve">Consultas SQL para testear el funcionamiento correcto y prevenir fallas o inconsistencias dentro del sistema. </w:t>
+      </w:r>
+    </w:p>
+    <w:p>
+      <w:pPr>
+        <w:spacing w:before="120" w:after="120"/>
+        <w:ind w:left="1020"/>
+        <w:rPr>
+          <w:rFonts w:ascii="Arial" w:hAnsi="Arial" w:cs="Arial"/>
+          <w:sz w:val="24"/>
+        </w:rPr>
+      </w:pPr>
+      <w:r>
+        <w:rPr>
+          <w:rFonts w:ascii="Arial" w:hAnsi="Arial" w:cs="Arial"/>
+          <w:sz w:val="24"/>
+        </w:rPr>
+        <w:t xml:space="preserve">Utilización de índices y su posterior implementación para verificar su correcto desempeño y eficiencia en el manejo de la base de datos. </w:t>
+      </w:r>
+    </w:p>
+    <w:p>
+      <w:pPr>
+        <w:spacing w:before="120" w:after="120"/>
+        <w:ind w:left="1020"/>
+        <w:rPr>
+          <w:rFonts w:ascii="Arial" w:hAnsi="Arial" w:cs="Arial"/>
+          <w:sz w:val="24"/>
+        </w:rPr>
+      </w:pPr>
+      <w:r>
+        <w:rPr>
+          <w:rFonts w:ascii="Arial" w:hAnsi="Arial" w:cs="Arial"/>
+          <w:sz w:val="24"/>
+        </w:rPr>
+        <w:t xml:space="preserve">Correcta documentación y control de versionado del equipo en este caso de estudio para cumplimentar los objetivos. </w:t>
+      </w:r>
+    </w:p>
+    <w:p/>
+    <w:p>
+      <w:pPr>
+        <w:widowControl/>
+        <w:autoSpaceDE/>
+        <w:autoSpaceDN/>
+        <w:spacing w:after="160" w:line="259" w:lineRule="auto"/>
+        <w:rPr>
+          <w:rFonts w:asciiTheme="majorHAnsi" w:eastAsiaTheme="majorEastAsia" w:hAnsiTheme="majorHAnsi" w:cstheme="majorBidi"/>
+          <w:b/>
+          <w:bCs/>
+          <w:color w:val="2F5496" w:themeColor="accent1" w:themeShade="BF"/>
+          <w:sz w:val="32"/>
+          <w:szCs w:val="32"/>
+        </w:rPr>
+      </w:pPr>
+      <w:r>
+        <w:rPr>
+          <w:b/>
+          <w:bCs/>
+        </w:rPr>
+        <w:br w:type="page"/>
+      </w:r>
+    </w:p>
     <w:p>
       <w:pPr>
         <w:pStyle w:val="Ttulo1"/>
@@ -1285,8 +1442,11 @@
       </w:pPr>
       <w:r>
         <w:rPr>
+          <w:rFonts w:ascii="Arial" w:hAnsi="Arial" w:cs="Arial"/>
           <w:noProof/>
           <w:color w:val="7F7F7F" w:themeColor="text1" w:themeTint="80"/>
+          <w:sz w:val="24"/>
+          <w:lang w:val="en-US"/>
           <w14:ligatures w14:val="standardContextual"/>
         </w:rPr>
         <w:drawing>
@@ -1355,24 +1515,18 @@
       </w:r>
       <w:r>
         <w:rPr>
+          <w:rFonts w:ascii="Arial" w:hAnsi="Arial" w:cs="Arial"/>
+          <w:sz w:val="24"/>
+          <w:shd w:val="clear" w:color="auto" w:fill="FFFFFF"/>
+        </w:rPr>
+        <w:t>El Diagrama de Entidad-Relación asociado al caso de estudio planteado es el siguiente</w:t>
+      </w:r>
+      <w:r>
+        <w:rPr>
           <w:rFonts w:ascii="Open Sans" w:hAnsi="Open Sans" w:cs="Open Sans"/>
           <w:shd w:val="clear" w:color="auto" w:fill="FFFFFF"/>
         </w:rPr>
-        <w:t xml:space="preserve">Para llevar a cabo los casos </w:t>
-      </w:r>
-      <w:r>
-        <w:rPr>
-          <w:rFonts w:ascii="Open Sans" w:hAnsi="Open Sans" w:cs="Open Sans"/>
-          <w:shd w:val="clear" w:color="auto" w:fill="FFFFFF"/>
-        </w:rPr>
-        <w:t>prácticos del</w:t>
-      </w:r>
-      <w:r>
-        <w:rPr>
-          <w:rFonts w:ascii="Open Sans" w:hAnsi="Open Sans" w:cs="Open Sans"/>
-          <w:shd w:val="clear" w:color="auto" w:fill="FFFFFF"/>
-        </w:rPr>
-        <w:t xml:space="preserve"> trabajo, lo realizaremos con la base de datos de un sistema de ventas, el cual se presenta a continuación el Diagrama de Entidad Relación.</w:t>
+        <w:t xml:space="preserve">: </w:t>
       </w:r>
     </w:p>
     <w:p>
@@ -1392,58 +1546,954 @@
       </w:pPr>
     </w:p>
     <w:p/>
-    <w:p/>
-    <w:p/>
-    <w:p/>
-    <w:p/>
-    <w:p/>
-    <w:p/>
-    <w:p/>
-    <w:p/>
-    <w:p/>
-    <w:p/>
-    <w:p/>
-    <w:p/>
-    <w:p/>
-    <w:p/>
-    <w:p/>
-    <w:p/>
-    <w:p/>
-    <w:p/>
-    <w:p/>
-    <w:p/>
-    <w:p/>
-    <w:p/>
-    <w:p/>
-    <w:p/>
-    <w:p/>
-    <w:p/>
-    <w:p/>
-    <w:p/>
-    <w:p/>
-    <w:p/>
-    <w:p/>
-    <w:p/>
-    <w:p/>
-    <w:p/>
-    <w:p/>
-    <w:p/>
-    <w:p/>
-    <w:p/>
-    <w:p/>
-    <w:p/>
-    <w:p/>
-    <w:p/>
-    <w:p/>
-    <w:p/>
-    <w:p/>
-    <w:p/>
-    <w:p/>
+    <w:p>
+      <w:pPr>
+        <w:rPr>
+          <w:rFonts w:ascii="Arial" w:hAnsi="Arial" w:cs="Arial"/>
+          <w:sz w:val="24"/>
+        </w:rPr>
+      </w:pPr>
+      <w:r>
+        <w:rPr>
+          <w:rFonts w:ascii="Arial" w:hAnsi="Arial" w:cs="Arial"/>
+          <w:sz w:val="24"/>
+        </w:rPr>
+        <w:t>Y su diccio</w:t>
+      </w:r>
+      <w:r>
+        <w:rPr>
+          <w:rFonts w:ascii="Arial" w:hAnsi="Arial" w:cs="Arial"/>
+          <w:sz w:val="24"/>
+        </w:rPr>
+        <w:t xml:space="preserve">nario de datos asociado resulta, por ejemplo, en el caso de la Tabla </w:t>
+      </w:r>
+      <w:proofErr w:type="spellStart"/>
+      <w:r>
+        <w:rPr>
+          <w:rFonts w:ascii="Arial" w:hAnsi="Arial" w:cs="Arial"/>
+          <w:sz w:val="24"/>
+        </w:rPr>
+        <w:t>Venta_Detalle</w:t>
+      </w:r>
+      <w:proofErr w:type="spellEnd"/>
+      <w:r>
+        <w:rPr>
+          <w:rFonts w:ascii="Arial" w:hAnsi="Arial" w:cs="Arial"/>
+          <w:sz w:val="24"/>
+        </w:rPr>
+        <w:t>*</w:t>
+      </w:r>
+      <w:r>
+        <w:rPr>
+          <w:rFonts w:ascii="Arial" w:hAnsi="Arial" w:cs="Arial"/>
+          <w:sz w:val="24"/>
+        </w:rPr>
+        <w:t xml:space="preserve">: </w:t>
+      </w:r>
+    </w:p>
+    <w:p>
+      <w:pPr>
+        <w:rPr>
+          <w:rFonts w:ascii="Arial" w:hAnsi="Arial" w:cs="Arial"/>
+          <w:sz w:val="24"/>
+        </w:rPr>
+      </w:pPr>
+      <w:r>
+        <w:rPr>
+          <w:rFonts w:ascii="Arial" w:hAnsi="Arial" w:cs="Arial"/>
+          <w:sz w:val="24"/>
+        </w:rPr>
+        <w:t xml:space="preserve">*la disposición completa se encuentra en el </w:t>
+      </w:r>
+      <w:proofErr w:type="spellStart"/>
+      <w:r>
+        <w:rPr>
+          <w:rFonts w:ascii="Arial" w:hAnsi="Arial" w:cs="Arial"/>
+          <w:sz w:val="24"/>
+        </w:rPr>
+        <w:t>pdf</w:t>
+      </w:r>
+      <w:proofErr w:type="spellEnd"/>
+      <w:r>
+        <w:rPr>
+          <w:rFonts w:ascii="Arial" w:hAnsi="Arial" w:cs="Arial"/>
+          <w:sz w:val="24"/>
+        </w:rPr>
+        <w:t xml:space="preserve"> adjunto en el repositorio</w:t>
+      </w:r>
+    </w:p>
+    <w:p/>
+    <w:tbl>
+      <w:tblPr>
+        <w:tblStyle w:val="Tabladecuadrcula4-nfasis5"/>
+        <w:tblW w:w="8709" w:type="dxa"/>
+        <w:tblLook w:val="04A0" w:firstRow="1" w:lastRow="0" w:firstColumn="1" w:lastColumn="0" w:noHBand="0" w:noVBand="1"/>
+      </w:tblPr>
+      <w:tblGrid>
+        <w:gridCol w:w="2176"/>
+        <w:gridCol w:w="2177"/>
+        <w:gridCol w:w="2177"/>
+        <w:gridCol w:w="2179"/>
+      </w:tblGrid>
+      <w:tr>
+        <w:trPr>
+          <w:cnfStyle w:val="100000000000" w:firstRow="1" w:lastRow="0" w:firstColumn="0" w:lastColumn="0" w:oddVBand="0" w:evenVBand="0" w:oddHBand="0" w:evenHBand="0" w:firstRowFirstColumn="0" w:firstRowLastColumn="0" w:lastRowFirstColumn="0" w:lastRowLastColumn="0"/>
+          <w:trHeight w:val="347"/>
+        </w:trPr>
+        <w:tc>
+          <w:tcPr>
+            <w:cnfStyle w:val="001000000000" w:firstRow="0" w:lastRow="0" w:firstColumn="1" w:lastColumn="0" w:oddVBand="0" w:evenVBand="0" w:oddHBand="0" w:evenHBand="0" w:firstRowFirstColumn="0" w:firstRowLastColumn="0" w:lastRowFirstColumn="0" w:lastRowLastColumn="0"/>
+            <w:tcW w:w="8709" w:type="dxa"/>
+            <w:gridSpan w:val="4"/>
+          </w:tcPr>
+          <w:p>
+            <w:pPr>
+              <w:jc w:val="center"/>
+            </w:pPr>
+            <w:r>
+              <w:t>Caracterís</w:t>
+            </w:r>
+            <w:r>
+              <w:t>ticas de la Tabla</w:t>
+            </w:r>
+          </w:p>
+        </w:tc>
+      </w:tr>
+      <w:tr>
+        <w:trPr>
+          <w:cnfStyle w:val="000000100000" w:firstRow="0" w:lastRow="0" w:firstColumn="0" w:lastColumn="0" w:oddVBand="0" w:evenVBand="0" w:oddHBand="1" w:evenHBand="0" w:firstRowFirstColumn="0" w:firstRowLastColumn="0" w:lastRowFirstColumn="0" w:lastRowLastColumn="0"/>
+          <w:trHeight w:val="347"/>
+        </w:trPr>
+        <w:tc>
+          <w:tcPr>
+            <w:cnfStyle w:val="001000000000" w:firstRow="0" w:lastRow="0" w:firstColumn="1" w:lastColumn="0" w:oddVBand="0" w:evenVBand="0" w:oddHBand="0" w:evenHBand="0" w:firstRowFirstColumn="0" w:firstRowLastColumn="0" w:lastRowFirstColumn="0" w:lastRowLastColumn="0"/>
+            <w:tcW w:w="2176" w:type="dxa"/>
+          </w:tcPr>
+          <w:p>
+            <w:r>
+              <w:t>Nombre</w:t>
+            </w:r>
+          </w:p>
+        </w:tc>
+        <w:tc>
+          <w:tcPr>
+            <w:tcW w:w="6533" w:type="dxa"/>
+            <w:gridSpan w:val="3"/>
+          </w:tcPr>
+          <w:p>
+            <w:pPr>
+              <w:cnfStyle w:val="000000100000" w:firstRow="0" w:lastRow="0" w:firstColumn="0" w:lastColumn="0" w:oddVBand="0" w:evenVBand="0" w:oddHBand="1" w:evenHBand="0" w:firstRowFirstColumn="0" w:firstRowLastColumn="0" w:lastRowFirstColumn="0" w:lastRowLastColumn="0"/>
+            </w:pPr>
+            <w:proofErr w:type="spellStart"/>
+            <w:r>
+              <w:t>Venta_Detalle</w:t>
+            </w:r>
+            <w:proofErr w:type="spellEnd"/>
+          </w:p>
+        </w:tc>
+      </w:tr>
+      <w:tr>
+        <w:trPr>
+          <w:trHeight w:val="347"/>
+        </w:trPr>
+        <w:tc>
+          <w:tcPr>
+            <w:cnfStyle w:val="001000000000" w:firstRow="0" w:lastRow="0" w:firstColumn="1" w:lastColumn="0" w:oddVBand="0" w:evenVBand="0" w:oddHBand="0" w:evenHBand="0" w:firstRowFirstColumn="0" w:firstRowLastColumn="0" w:lastRowFirstColumn="0" w:lastRowLastColumn="0"/>
+            <w:tcW w:w="2176" w:type="dxa"/>
+          </w:tcPr>
+          <w:p>
+            <w:r>
+              <w:t>Módulo</w:t>
+            </w:r>
+          </w:p>
+        </w:tc>
+        <w:tc>
+          <w:tcPr>
+            <w:tcW w:w="6533" w:type="dxa"/>
+            <w:gridSpan w:val="3"/>
+          </w:tcPr>
+          <w:p>
+            <w:pPr>
+              <w:cnfStyle w:val="000000000000" w:firstRow="0" w:lastRow="0" w:firstColumn="0" w:lastColumn="0" w:oddVBand="0" w:evenVBand="0" w:oddHBand="0" w:evenHBand="0" w:firstRowFirstColumn="0" w:firstRowLastColumn="0" w:lastRowFirstColumn="0" w:lastRowLastColumn="0"/>
+            </w:pPr>
+            <w:r>
+              <w:t>Ventas</w:t>
+            </w:r>
+          </w:p>
+        </w:tc>
+      </w:tr>
+      <w:tr>
+        <w:trPr>
+          <w:cnfStyle w:val="000000100000" w:firstRow="0" w:lastRow="0" w:firstColumn="0" w:lastColumn="0" w:oddVBand="0" w:evenVBand="0" w:oddHBand="1" w:evenHBand="0" w:firstRowFirstColumn="0" w:firstRowLastColumn="0" w:lastRowFirstColumn="0" w:lastRowLastColumn="0"/>
+          <w:trHeight w:val="347"/>
+        </w:trPr>
+        <w:tc>
+          <w:tcPr>
+            <w:cnfStyle w:val="001000000000" w:firstRow="0" w:lastRow="0" w:firstColumn="1" w:lastColumn="0" w:oddVBand="0" w:evenVBand="0" w:oddHBand="0" w:evenHBand="0" w:firstRowFirstColumn="0" w:firstRowLastColumn="0" w:lastRowFirstColumn="0" w:lastRowLastColumn="0"/>
+            <w:tcW w:w="2176" w:type="dxa"/>
+          </w:tcPr>
+          <w:p>
+            <w:r>
+              <w:t>Descripción</w:t>
+            </w:r>
+          </w:p>
+        </w:tc>
+        <w:tc>
+          <w:tcPr>
+            <w:tcW w:w="6533" w:type="dxa"/>
+            <w:gridSpan w:val="3"/>
+          </w:tcPr>
+          <w:p>
+            <w:pPr>
+              <w:cnfStyle w:val="000000100000" w:firstRow="0" w:lastRow="0" w:firstColumn="0" w:lastColumn="0" w:oddVBand="0" w:evenVBand="0" w:oddHBand="1" w:evenHBand="0" w:firstRowFirstColumn="0" w:firstRowLastColumn="0" w:lastRowFirstColumn="0" w:lastRowLastColumn="0"/>
+            </w:pPr>
+            <w:r>
+              <w:t>esta tabla guarda el detalle asociado a cada venta realizada</w:t>
+            </w:r>
+          </w:p>
+        </w:tc>
+      </w:tr>
+      <w:tr>
+        <w:trPr>
+          <w:trHeight w:val="347"/>
+        </w:trPr>
+        <w:tc>
+          <w:tcPr>
+            <w:cnfStyle w:val="001000000000" w:firstRow="0" w:lastRow="0" w:firstColumn="1" w:lastColumn="0" w:oddVBand="0" w:evenVBand="0" w:oddHBand="0" w:evenHBand="0" w:firstRowFirstColumn="0" w:firstRowLastColumn="0" w:lastRowFirstColumn="0" w:lastRowLastColumn="0"/>
+            <w:tcW w:w="8709" w:type="dxa"/>
+            <w:gridSpan w:val="4"/>
+          </w:tcPr>
+          <w:p>
+            <w:pPr>
+              <w:jc w:val="center"/>
+            </w:pPr>
+            <w:r>
+              <w:t>Características de los Datos</w:t>
+            </w:r>
+          </w:p>
+        </w:tc>
+      </w:tr>
+      <w:tr>
+        <w:trPr>
+          <w:cnfStyle w:val="000000100000" w:firstRow="0" w:lastRow="0" w:firstColumn="0" w:lastColumn="0" w:oddVBand="0" w:evenVBand="0" w:oddHBand="1" w:evenHBand="0" w:firstRowFirstColumn="0" w:firstRowLastColumn="0" w:lastRowFirstColumn="0" w:lastRowLastColumn="0"/>
+          <w:trHeight w:val="330"/>
+        </w:trPr>
+        <w:tc>
+          <w:tcPr>
+            <w:cnfStyle w:val="001000000000" w:firstRow="0" w:lastRow="0" w:firstColumn="1" w:lastColumn="0" w:oddVBand="0" w:evenVBand="0" w:oddHBand="0" w:evenHBand="0" w:firstRowFirstColumn="0" w:firstRowLastColumn="0" w:lastRowFirstColumn="0" w:lastRowLastColumn="0"/>
+            <w:tcW w:w="2176" w:type="dxa"/>
+          </w:tcPr>
+          <w:p>
+            <w:pPr>
+              <w:jc w:val="center"/>
+            </w:pPr>
+            <w:r>
+              <w:t>Campo</w:t>
+            </w:r>
+          </w:p>
+        </w:tc>
+        <w:tc>
+          <w:tcPr>
+            <w:tcW w:w="2177" w:type="dxa"/>
+          </w:tcPr>
+          <w:p>
+            <w:pPr>
+              <w:jc w:val="center"/>
+              <w:cnfStyle w:val="000000100000" w:firstRow="0" w:lastRow="0" w:firstColumn="0" w:lastColumn="0" w:oddVBand="0" w:evenVBand="0" w:oddHBand="1" w:evenHBand="0" w:firstRowFirstColumn="0" w:firstRowLastColumn="0" w:lastRowFirstColumn="0" w:lastRowLastColumn="0"/>
+              <w:rPr>
+                <w:b/>
+              </w:rPr>
+            </w:pPr>
+            <w:r>
+              <w:rPr>
+                <w:b/>
+              </w:rPr>
+              <w:t>Tipo</w:t>
+            </w:r>
+          </w:p>
+        </w:tc>
+        <w:tc>
+          <w:tcPr>
+            <w:tcW w:w="2177" w:type="dxa"/>
+          </w:tcPr>
+          <w:p>
+            <w:pPr>
+              <w:jc w:val="center"/>
+              <w:cnfStyle w:val="000000100000" w:firstRow="0" w:lastRow="0" w:firstColumn="0" w:lastColumn="0" w:oddVBand="0" w:evenVBand="0" w:oddHBand="1" w:evenHBand="0" w:firstRowFirstColumn="0" w:firstRowLastColumn="0" w:lastRowFirstColumn="0" w:lastRowLastColumn="0"/>
+              <w:rPr>
+                <w:b/>
+              </w:rPr>
+            </w:pPr>
+            <w:r>
+              <w:rPr>
+                <w:b/>
+              </w:rPr>
+              <w:t>Long</w:t>
+            </w:r>
+          </w:p>
+        </w:tc>
+        <w:tc>
+          <w:tcPr>
+            <w:tcW w:w="2179" w:type="dxa"/>
+          </w:tcPr>
+          <w:p>
+            <w:pPr>
+              <w:jc w:val="center"/>
+              <w:cnfStyle w:val="000000100000" w:firstRow="0" w:lastRow="0" w:firstColumn="0" w:lastColumn="0" w:oddVBand="0" w:evenVBand="0" w:oddHBand="1" w:evenHBand="0" w:firstRowFirstColumn="0" w:firstRowLastColumn="0" w:lastRowFirstColumn="0" w:lastRowLastColumn="0"/>
+              <w:rPr>
+                <w:b/>
+              </w:rPr>
+            </w:pPr>
+            <w:r>
+              <w:rPr>
+                <w:b/>
+              </w:rPr>
+              <w:t>Significado</w:t>
+            </w:r>
+          </w:p>
+        </w:tc>
+      </w:tr>
+      <w:tr>
+        <w:trPr>
+          <w:trHeight w:val="347"/>
+        </w:trPr>
+        <w:tc>
+          <w:tcPr>
+            <w:cnfStyle w:val="001000000000" w:firstRow="0" w:lastRow="0" w:firstColumn="1" w:lastColumn="0" w:oddVBand="0" w:evenVBand="0" w:oddHBand="0" w:evenHBand="0" w:firstRowFirstColumn="0" w:firstRowLastColumn="0" w:lastRowFirstColumn="0" w:lastRowLastColumn="0"/>
+            <w:tcW w:w="2176" w:type="dxa"/>
+          </w:tcPr>
+          <w:p>
+            <w:pPr>
+              <w:jc w:val="center"/>
+              <w:rPr>
+                <w:b w:val="0"/>
+              </w:rPr>
+            </w:pPr>
+            <w:proofErr w:type="spellStart"/>
+            <w:r>
+              <w:rPr>
+                <w:b w:val="0"/>
+              </w:rPr>
+              <w:t>id_venta</w:t>
+            </w:r>
+            <w:proofErr w:type="spellEnd"/>
+          </w:p>
+        </w:tc>
+        <w:tc>
+          <w:tcPr>
+            <w:tcW w:w="2177" w:type="dxa"/>
+          </w:tcPr>
+          <w:p>
+            <w:pPr>
+              <w:jc w:val="center"/>
+              <w:cnfStyle w:val="000000000000" w:firstRow="0" w:lastRow="0" w:firstColumn="0" w:lastColumn="0" w:oddVBand="0" w:evenVBand="0" w:oddHBand="0" w:evenHBand="0" w:firstRowFirstColumn="0" w:firstRowLastColumn="0" w:lastRowFirstColumn="0" w:lastRowLastColumn="0"/>
+            </w:pPr>
+            <w:r>
+              <w:t>int</w:t>
+            </w:r>
+          </w:p>
+        </w:tc>
+        <w:tc>
+          <w:tcPr>
+            <w:tcW w:w="2177" w:type="dxa"/>
+          </w:tcPr>
+          <w:p>
+            <w:pPr>
+              <w:jc w:val="center"/>
+              <w:cnfStyle w:val="000000000000" w:firstRow="0" w:lastRow="0" w:firstColumn="0" w:lastColumn="0" w:oddVBand="0" w:evenVBand="0" w:oddHBand="0" w:evenHBand="0" w:firstRowFirstColumn="0" w:firstRowLastColumn="0" w:lastRowFirstColumn="0" w:lastRowLastColumn="0"/>
+            </w:pPr>
+          </w:p>
+        </w:tc>
+        <w:tc>
+          <w:tcPr>
+            <w:tcW w:w="2179" w:type="dxa"/>
+          </w:tcPr>
+          <w:p>
+            <w:pPr>
+              <w:jc w:val="center"/>
+              <w:cnfStyle w:val="000000000000" w:firstRow="0" w:lastRow="0" w:firstColumn="0" w:lastColumn="0" w:oddVBand="0" w:evenVBand="0" w:oddHBand="0" w:evenHBand="0" w:firstRowFirstColumn="0" w:firstRowLastColumn="0" w:lastRowFirstColumn="0" w:lastRowLastColumn="0"/>
+            </w:pPr>
+            <w:r>
+              <w:t>identifica a la venta a la cual pertenece el detalle</w:t>
+            </w:r>
+          </w:p>
+        </w:tc>
+      </w:tr>
+      <w:tr>
+        <w:trPr>
+          <w:cnfStyle w:val="000000100000" w:firstRow="0" w:lastRow="0" w:firstColumn="0" w:lastColumn="0" w:oddVBand="0" w:evenVBand="0" w:oddHBand="1" w:evenHBand="0" w:firstRowFirstColumn="0" w:firstRowLastColumn="0" w:lastRowFirstColumn="0" w:lastRowLastColumn="0"/>
+          <w:trHeight w:val="347"/>
+        </w:trPr>
+        <w:tc>
+          <w:tcPr>
+            <w:cnfStyle w:val="001000000000" w:firstRow="0" w:lastRow="0" w:firstColumn="1" w:lastColumn="0" w:oddVBand="0" w:evenVBand="0" w:oddHBand="0" w:evenHBand="0" w:firstRowFirstColumn="0" w:firstRowLastColumn="0" w:lastRowFirstColumn="0" w:lastRowLastColumn="0"/>
+            <w:tcW w:w="2176" w:type="dxa"/>
+          </w:tcPr>
+          <w:p>
+            <w:pPr>
+              <w:jc w:val="center"/>
+              <w:rPr>
+                <w:b w:val="0"/>
+              </w:rPr>
+            </w:pPr>
+            <w:proofErr w:type="spellStart"/>
+            <w:r>
+              <w:rPr>
+                <w:b w:val="0"/>
+              </w:rPr>
+              <w:t>id_detalle</w:t>
+            </w:r>
+            <w:proofErr w:type="spellEnd"/>
+          </w:p>
+        </w:tc>
+        <w:tc>
+          <w:tcPr>
+            <w:tcW w:w="2177" w:type="dxa"/>
+          </w:tcPr>
+          <w:p>
+            <w:pPr>
+              <w:jc w:val="center"/>
+              <w:cnfStyle w:val="000000100000" w:firstRow="0" w:lastRow="0" w:firstColumn="0" w:lastColumn="0" w:oddVBand="0" w:evenVBand="0" w:oddHBand="1" w:evenHBand="0" w:firstRowFirstColumn="0" w:firstRowLastColumn="0" w:lastRowFirstColumn="0" w:lastRowLastColumn="0"/>
+            </w:pPr>
+            <w:r>
+              <w:t>int</w:t>
+            </w:r>
+          </w:p>
+        </w:tc>
+        <w:tc>
+          <w:tcPr>
+            <w:tcW w:w="2177" w:type="dxa"/>
+          </w:tcPr>
+          <w:p>
+            <w:pPr>
+              <w:jc w:val="center"/>
+              <w:cnfStyle w:val="000000100000" w:firstRow="0" w:lastRow="0" w:firstColumn="0" w:lastColumn="0" w:oddVBand="0" w:evenVBand="0" w:oddHBand="1" w:evenHBand="0" w:firstRowFirstColumn="0" w:firstRowLastColumn="0" w:lastRowFirstColumn="0" w:lastRowLastColumn="0"/>
+            </w:pPr>
+            <w:r>
+              <w:t>-</w:t>
+            </w:r>
+          </w:p>
+        </w:tc>
+        <w:tc>
+          <w:tcPr>
+            <w:tcW w:w="2179" w:type="dxa"/>
+          </w:tcPr>
+          <w:p>
+            <w:pPr>
+              <w:jc w:val="center"/>
+              <w:cnfStyle w:val="000000100000" w:firstRow="0" w:lastRow="0" w:firstColumn="0" w:lastColumn="0" w:oddVBand="0" w:evenVBand="0" w:oddHBand="1" w:evenHBand="0" w:firstRowFirstColumn="0" w:firstRowLastColumn="0" w:lastRowFirstColumn="0" w:lastRowLastColumn="0"/>
+            </w:pPr>
+            <w:r>
+              <w:t>identifica unitariamente al detalle mismo</w:t>
+            </w:r>
+          </w:p>
+        </w:tc>
+      </w:tr>
+      <w:tr>
+        <w:trPr>
+          <w:trHeight w:val="347"/>
+        </w:trPr>
+        <w:tc>
+          <w:tcPr>
+            <w:cnfStyle w:val="001000000000" w:firstRow="0" w:lastRow="0" w:firstColumn="1" w:lastColumn="0" w:oddVBand="0" w:evenVBand="0" w:oddHBand="0" w:evenHBand="0" w:firstRowFirstColumn="0" w:firstRowLastColumn="0" w:lastRowFirstColumn="0" w:lastRowLastColumn="0"/>
+            <w:tcW w:w="2176" w:type="dxa"/>
+          </w:tcPr>
+          <w:p>
+            <w:pPr>
+              <w:jc w:val="center"/>
+              <w:rPr>
+                <w:b w:val="0"/>
+              </w:rPr>
+            </w:pPr>
+            <w:proofErr w:type="spellStart"/>
+            <w:r>
+              <w:rPr>
+                <w:b w:val="0"/>
+              </w:rPr>
+              <w:t>id_producto</w:t>
+            </w:r>
+            <w:proofErr w:type="spellEnd"/>
+          </w:p>
+        </w:tc>
+        <w:tc>
+          <w:tcPr>
+            <w:tcW w:w="2177" w:type="dxa"/>
+          </w:tcPr>
+          <w:p>
+            <w:pPr>
+              <w:jc w:val="center"/>
+              <w:cnfStyle w:val="000000000000" w:firstRow="0" w:lastRow="0" w:firstColumn="0" w:lastColumn="0" w:oddVBand="0" w:evenVBand="0" w:oddHBand="0" w:evenHBand="0" w:firstRowFirstColumn="0" w:firstRowLastColumn="0" w:lastRowFirstColumn="0" w:lastRowLastColumn="0"/>
+            </w:pPr>
+            <w:r>
+              <w:t>int</w:t>
+            </w:r>
+          </w:p>
+        </w:tc>
+        <w:tc>
+          <w:tcPr>
+            <w:tcW w:w="2177" w:type="dxa"/>
+          </w:tcPr>
+          <w:p>
+            <w:pPr>
+              <w:jc w:val="center"/>
+              <w:cnfStyle w:val="000000000000" w:firstRow="0" w:lastRow="0" w:firstColumn="0" w:lastColumn="0" w:oddVBand="0" w:evenVBand="0" w:oddHBand="0" w:evenHBand="0" w:firstRowFirstColumn="0" w:firstRowLastColumn="0" w:lastRowFirstColumn="0" w:lastRowLastColumn="0"/>
+            </w:pPr>
+            <w:r>
+              <w:t>-</w:t>
+            </w:r>
+          </w:p>
+        </w:tc>
+        <w:tc>
+          <w:tcPr>
+            <w:tcW w:w="2179" w:type="dxa"/>
+          </w:tcPr>
+          <w:p>
+            <w:pPr>
+              <w:jc w:val="center"/>
+              <w:cnfStyle w:val="000000000000" w:firstRow="0" w:lastRow="0" w:firstColumn="0" w:lastColumn="0" w:oddVBand="0" w:evenVBand="0" w:oddHBand="0" w:evenHBand="0" w:firstRowFirstColumn="0" w:firstRowLastColumn="0" w:lastRowFirstColumn="0" w:lastRowLastColumn="0"/>
+            </w:pPr>
+            <w:r>
+              <w:t xml:space="preserve">identifica al producto asociado </w:t>
+            </w:r>
+            <w:r>
+              <w:lastRenderedPageBreak/>
+              <w:t>al detalle</w:t>
+            </w:r>
+          </w:p>
+        </w:tc>
+      </w:tr>
+      <w:tr>
+        <w:trPr>
+          <w:cnfStyle w:val="000000100000" w:firstRow="0" w:lastRow="0" w:firstColumn="0" w:lastColumn="0" w:oddVBand="0" w:evenVBand="0" w:oddHBand="1" w:evenHBand="0" w:firstRowFirstColumn="0" w:firstRowLastColumn="0" w:lastRowFirstColumn="0" w:lastRowLastColumn="0"/>
+          <w:trHeight w:val="347"/>
+        </w:trPr>
+        <w:tc>
+          <w:tcPr>
+            <w:cnfStyle w:val="001000000000" w:firstRow="0" w:lastRow="0" w:firstColumn="1" w:lastColumn="0" w:oddVBand="0" w:evenVBand="0" w:oddHBand="0" w:evenHBand="0" w:firstRowFirstColumn="0" w:firstRowLastColumn="0" w:lastRowFirstColumn="0" w:lastRowLastColumn="0"/>
+            <w:tcW w:w="2176" w:type="dxa"/>
+          </w:tcPr>
+          <w:p>
+            <w:pPr>
+              <w:jc w:val="center"/>
+              <w:rPr>
+                <w:b w:val="0"/>
+              </w:rPr>
+            </w:pPr>
+            <w:r>
+              <w:rPr>
+                <w:b w:val="0"/>
+              </w:rPr>
+              <w:lastRenderedPageBreak/>
+              <w:t>cantidad</w:t>
+            </w:r>
+          </w:p>
+        </w:tc>
+        <w:tc>
+          <w:tcPr>
+            <w:tcW w:w="2177" w:type="dxa"/>
+          </w:tcPr>
+          <w:p>
+            <w:pPr>
+              <w:jc w:val="center"/>
+              <w:cnfStyle w:val="000000100000" w:firstRow="0" w:lastRow="0" w:firstColumn="0" w:lastColumn="0" w:oddVBand="0" w:evenVBand="0" w:oddHBand="1" w:evenHBand="0" w:firstRowFirstColumn="0" w:firstRowLastColumn="0" w:lastRowFirstColumn="0" w:lastRowLastColumn="0"/>
+            </w:pPr>
+            <w:r>
+              <w:t>int</w:t>
+            </w:r>
+          </w:p>
+        </w:tc>
+        <w:tc>
+          <w:tcPr>
+            <w:tcW w:w="2177" w:type="dxa"/>
+          </w:tcPr>
+          <w:p>
+            <w:pPr>
+              <w:jc w:val="center"/>
+              <w:cnfStyle w:val="000000100000" w:firstRow="0" w:lastRow="0" w:firstColumn="0" w:lastColumn="0" w:oddVBand="0" w:evenVBand="0" w:oddHBand="1" w:evenHBand="0" w:firstRowFirstColumn="0" w:firstRowLastColumn="0" w:lastRowFirstColumn="0" w:lastRowLastColumn="0"/>
+            </w:pPr>
+            <w:r>
+              <w:t>-</w:t>
+            </w:r>
+          </w:p>
+        </w:tc>
+        <w:tc>
+          <w:tcPr>
+            <w:tcW w:w="2179" w:type="dxa"/>
+          </w:tcPr>
+          <w:p>
+            <w:pPr>
+              <w:jc w:val="center"/>
+              <w:cnfStyle w:val="000000100000" w:firstRow="0" w:lastRow="0" w:firstColumn="0" w:lastColumn="0" w:oddVBand="0" w:evenVBand="0" w:oddHBand="1" w:evenHBand="0" w:firstRowFirstColumn="0" w:firstRowLastColumn="0" w:lastRowFirstColumn="0" w:lastRowLastColumn="0"/>
+            </w:pPr>
+            <w:r>
+              <w:t>establece la cantidad de dicho producto dentro del detalle</w:t>
+            </w:r>
+          </w:p>
+        </w:tc>
+      </w:tr>
+      <w:tr>
+        <w:trPr>
+          <w:trHeight w:val="347"/>
+        </w:trPr>
+        <w:tc>
+          <w:tcPr>
+            <w:cnfStyle w:val="001000000000" w:firstRow="0" w:lastRow="0" w:firstColumn="1" w:lastColumn="0" w:oddVBand="0" w:evenVBand="0" w:oddHBand="0" w:evenHBand="0" w:firstRowFirstColumn="0" w:firstRowLastColumn="0" w:lastRowFirstColumn="0" w:lastRowLastColumn="0"/>
+            <w:tcW w:w="2176" w:type="dxa"/>
+          </w:tcPr>
+          <w:p>
+            <w:pPr>
+              <w:jc w:val="center"/>
+              <w:rPr>
+                <w:b w:val="0"/>
+              </w:rPr>
+            </w:pPr>
+            <w:proofErr w:type="spellStart"/>
+            <w:r>
+              <w:rPr>
+                <w:b w:val="0"/>
+              </w:rPr>
+              <w:t>sub_total</w:t>
+            </w:r>
+            <w:proofErr w:type="spellEnd"/>
+          </w:p>
+        </w:tc>
+        <w:tc>
+          <w:tcPr>
+            <w:tcW w:w="2177" w:type="dxa"/>
+          </w:tcPr>
+          <w:p>
+            <w:pPr>
+              <w:jc w:val="center"/>
+              <w:cnfStyle w:val="000000000000" w:firstRow="0" w:lastRow="0" w:firstColumn="0" w:lastColumn="0" w:oddVBand="0" w:evenVBand="0" w:oddHBand="0" w:evenHBand="0" w:firstRowFirstColumn="0" w:firstRowLastColumn="0" w:lastRowFirstColumn="0" w:lastRowLastColumn="0"/>
+            </w:pPr>
+            <w:r>
+              <w:t>float</w:t>
+            </w:r>
+          </w:p>
+        </w:tc>
+        <w:tc>
+          <w:tcPr>
+            <w:tcW w:w="2177" w:type="dxa"/>
+          </w:tcPr>
+          <w:p>
+            <w:pPr>
+              <w:jc w:val="center"/>
+              <w:cnfStyle w:val="000000000000" w:firstRow="0" w:lastRow="0" w:firstColumn="0" w:lastColumn="0" w:oddVBand="0" w:evenVBand="0" w:oddHBand="0" w:evenHBand="0" w:firstRowFirstColumn="0" w:firstRowLastColumn="0" w:lastRowFirstColumn="0" w:lastRowLastColumn="0"/>
+            </w:pPr>
+            <w:r>
+              <w:t>-</w:t>
+            </w:r>
+          </w:p>
+        </w:tc>
+        <w:tc>
+          <w:tcPr>
+            <w:tcW w:w="2179" w:type="dxa"/>
+          </w:tcPr>
+          <w:p>
+            <w:pPr>
+              <w:jc w:val="center"/>
+              <w:cnfStyle w:val="000000000000" w:firstRow="0" w:lastRow="0" w:firstColumn="0" w:lastColumn="0" w:oddVBand="0" w:evenVBand="0" w:oddHBand="0" w:evenHBand="0" w:firstRowFirstColumn="0" w:firstRowLastColumn="0" w:lastRowFirstColumn="0" w:lastRowLastColumn="0"/>
+            </w:pPr>
+            <w:r>
+              <w:t xml:space="preserve">calcula el total de la venta tomando la cantidad y la información según el </w:t>
+            </w:r>
+            <w:proofErr w:type="spellStart"/>
+            <w:r>
+              <w:t>id_producto</w:t>
+            </w:r>
+            <w:proofErr w:type="spellEnd"/>
+          </w:p>
+        </w:tc>
+      </w:tr>
+      <w:tr>
+        <w:trPr>
+          <w:cnfStyle w:val="000000100000" w:firstRow="0" w:lastRow="0" w:firstColumn="0" w:lastColumn="0" w:oddVBand="0" w:evenVBand="0" w:oddHBand="1" w:evenHBand="0" w:firstRowFirstColumn="0" w:firstRowLastColumn="0" w:lastRowFirstColumn="0" w:lastRowLastColumn="0"/>
+          <w:trHeight w:val="347"/>
+        </w:trPr>
+        <w:tc>
+          <w:tcPr>
+            <w:cnfStyle w:val="001000000000" w:firstRow="0" w:lastRow="0" w:firstColumn="1" w:lastColumn="0" w:oddVBand="0" w:evenVBand="0" w:oddHBand="0" w:evenHBand="0" w:firstRowFirstColumn="0" w:firstRowLastColumn="0" w:lastRowFirstColumn="0" w:lastRowLastColumn="0"/>
+            <w:tcW w:w="8709" w:type="dxa"/>
+            <w:gridSpan w:val="4"/>
+          </w:tcPr>
+          <w:p>
+            <w:pPr>
+              <w:jc w:val="center"/>
+            </w:pPr>
+            <w:r>
+              <w:t>Restricciones</w:t>
+            </w:r>
+          </w:p>
+        </w:tc>
+      </w:tr>
+      <w:tr>
+        <w:trPr>
+          <w:trHeight w:val="347"/>
+        </w:trPr>
+        <w:tc>
+          <w:tcPr>
+            <w:cnfStyle w:val="001000000000" w:firstRow="0" w:lastRow="0" w:firstColumn="1" w:lastColumn="0" w:oddVBand="0" w:evenVBand="0" w:oddHBand="0" w:evenHBand="0" w:firstRowFirstColumn="0" w:firstRowLastColumn="0" w:lastRowFirstColumn="0" w:lastRowLastColumn="0"/>
+            <w:tcW w:w="4353" w:type="dxa"/>
+            <w:gridSpan w:val="2"/>
+          </w:tcPr>
+          <w:p>
+            <w:pPr>
+              <w:jc w:val="center"/>
+            </w:pPr>
+            <w:r>
+              <w:t>Campo</w:t>
+            </w:r>
+          </w:p>
+        </w:tc>
+        <w:tc>
+          <w:tcPr>
+            <w:tcW w:w="4356" w:type="dxa"/>
+            <w:gridSpan w:val="2"/>
+          </w:tcPr>
+          <w:p>
+            <w:pPr>
+              <w:jc w:val="center"/>
+              <w:cnfStyle w:val="000000000000" w:firstRow="0" w:lastRow="0" w:firstColumn="0" w:lastColumn="0" w:oddVBand="0" w:evenVBand="0" w:oddHBand="0" w:evenHBand="0" w:firstRowFirstColumn="0" w:firstRowLastColumn="0" w:lastRowFirstColumn="0" w:lastRowLastColumn="0"/>
+              <w:rPr>
+                <w:b/>
+              </w:rPr>
+            </w:pPr>
+            <w:r>
+              <w:rPr>
+                <w:b/>
+              </w:rPr>
+              <w:t>Tipo de Restricción</w:t>
+            </w:r>
+          </w:p>
+        </w:tc>
+      </w:tr>
+      <w:tr>
+        <w:trPr>
+          <w:cnfStyle w:val="000000100000" w:firstRow="0" w:lastRow="0" w:firstColumn="0" w:lastColumn="0" w:oddVBand="0" w:evenVBand="0" w:oddHBand="1" w:evenHBand="0" w:firstRowFirstColumn="0" w:firstRowLastColumn="0" w:lastRowFirstColumn="0" w:lastRowLastColumn="0"/>
+          <w:trHeight w:val="347"/>
+        </w:trPr>
+        <w:tc>
+          <w:tcPr>
+            <w:cnfStyle w:val="001000000000" w:firstRow="0" w:lastRow="0" w:firstColumn="1" w:lastColumn="0" w:oddVBand="0" w:evenVBand="0" w:oddHBand="0" w:evenHBand="0" w:firstRowFirstColumn="0" w:firstRowLastColumn="0" w:lastRowFirstColumn="0" w:lastRowLastColumn="0"/>
+            <w:tcW w:w="4353" w:type="dxa"/>
+            <w:gridSpan w:val="2"/>
+          </w:tcPr>
+          <w:p>
+            <w:pPr>
+              <w:jc w:val="center"/>
+              <w:rPr>
+                <w:b w:val="0"/>
+              </w:rPr>
+            </w:pPr>
+            <w:proofErr w:type="spellStart"/>
+            <w:r>
+              <w:rPr>
+                <w:b w:val="0"/>
+              </w:rPr>
+              <w:t>id_detalle</w:t>
+            </w:r>
+            <w:proofErr w:type="spellEnd"/>
+          </w:p>
+        </w:tc>
+        <w:tc>
+          <w:tcPr>
+            <w:tcW w:w="4356" w:type="dxa"/>
+            <w:gridSpan w:val="2"/>
+          </w:tcPr>
+          <w:p>
+            <w:pPr>
+              <w:jc w:val="center"/>
+              <w:cnfStyle w:val="000000100000" w:firstRow="0" w:lastRow="0" w:firstColumn="0" w:lastColumn="0" w:oddVBand="0" w:evenVBand="0" w:oddHBand="1" w:evenHBand="0" w:firstRowFirstColumn="0" w:firstRowLastColumn="0" w:lastRowFirstColumn="0" w:lastRowLastColumn="0"/>
+            </w:pPr>
+            <w:r>
+              <w:t>PRIMARY KEY</w:t>
+            </w:r>
+          </w:p>
+        </w:tc>
+      </w:tr>
+      <w:tr>
+        <w:trPr>
+          <w:trHeight w:val="347"/>
+        </w:trPr>
+        <w:tc>
+          <w:tcPr>
+            <w:cnfStyle w:val="001000000000" w:firstRow="0" w:lastRow="0" w:firstColumn="1" w:lastColumn="0" w:oddVBand="0" w:evenVBand="0" w:oddHBand="0" w:evenHBand="0" w:firstRowFirstColumn="0" w:firstRowLastColumn="0" w:lastRowFirstColumn="0" w:lastRowLastColumn="0"/>
+            <w:tcW w:w="8709" w:type="dxa"/>
+            <w:gridSpan w:val="4"/>
+          </w:tcPr>
+          <w:p>
+            <w:pPr>
+              <w:jc w:val="center"/>
+            </w:pPr>
+            <w:r>
+              <w:t>Claves Foráneas</w:t>
+            </w:r>
+          </w:p>
+        </w:tc>
+      </w:tr>
+      <w:tr>
+        <w:trPr>
+          <w:cnfStyle w:val="000000100000" w:firstRow="0" w:lastRow="0" w:firstColumn="0" w:lastColumn="0" w:oddVBand="0" w:evenVBand="0" w:oddHBand="1" w:evenHBand="0" w:firstRowFirstColumn="0" w:firstRowLastColumn="0" w:lastRowFirstColumn="0" w:lastRowLastColumn="0"/>
+          <w:trHeight w:val="347"/>
+        </w:trPr>
+        <w:tc>
+          <w:tcPr>
+            <w:cnfStyle w:val="001000000000" w:firstRow="0" w:lastRow="0" w:firstColumn="1" w:lastColumn="0" w:oddVBand="0" w:evenVBand="0" w:oddHBand="0" w:evenHBand="0" w:firstRowFirstColumn="0" w:firstRowLastColumn="0" w:lastRowFirstColumn="0" w:lastRowLastColumn="0"/>
+            <w:tcW w:w="4353" w:type="dxa"/>
+            <w:gridSpan w:val="2"/>
+          </w:tcPr>
+          <w:p>
+            <w:pPr>
+              <w:jc w:val="center"/>
+            </w:pPr>
+            <w:r>
+              <w:t>Campo</w:t>
+            </w:r>
+          </w:p>
+        </w:tc>
+        <w:tc>
+          <w:tcPr>
+            <w:tcW w:w="4356" w:type="dxa"/>
+            <w:gridSpan w:val="2"/>
+          </w:tcPr>
+          <w:p>
+            <w:pPr>
+              <w:jc w:val="center"/>
+              <w:cnfStyle w:val="000000100000" w:firstRow="0" w:lastRow="0" w:firstColumn="0" w:lastColumn="0" w:oddVBand="0" w:evenVBand="0" w:oddHBand="1" w:evenHBand="0" w:firstRowFirstColumn="0" w:firstRowLastColumn="0" w:lastRowFirstColumn="0" w:lastRowLastColumn="0"/>
+              <w:rPr>
+                <w:b/>
+              </w:rPr>
+            </w:pPr>
+            <w:r>
+              <w:rPr>
+                <w:b/>
+              </w:rPr>
+              <w:t>Entidad Asociada</w:t>
+            </w:r>
+          </w:p>
+        </w:tc>
+      </w:tr>
+      <w:tr>
+        <w:trPr>
+          <w:trHeight w:val="330"/>
+        </w:trPr>
+        <w:tc>
+          <w:tcPr>
+            <w:cnfStyle w:val="001000000000" w:firstRow="0" w:lastRow="0" w:firstColumn="1" w:lastColumn="0" w:oddVBand="0" w:evenVBand="0" w:oddHBand="0" w:evenHBand="0" w:firstRowFirstColumn="0" w:firstRowLastColumn="0" w:lastRowFirstColumn="0" w:lastRowLastColumn="0"/>
+            <w:tcW w:w="4353" w:type="dxa"/>
+            <w:gridSpan w:val="2"/>
+          </w:tcPr>
+          <w:p>
+            <w:pPr>
+              <w:jc w:val="center"/>
+              <w:rPr>
+                <w:b w:val="0"/>
+              </w:rPr>
+            </w:pPr>
+            <w:proofErr w:type="spellStart"/>
+            <w:r>
+              <w:rPr>
+                <w:b w:val="0"/>
+              </w:rPr>
+              <w:t>id_producto</w:t>
+            </w:r>
+            <w:proofErr w:type="spellEnd"/>
+          </w:p>
+        </w:tc>
+        <w:tc>
+          <w:tcPr>
+            <w:tcW w:w="4356" w:type="dxa"/>
+            <w:gridSpan w:val="2"/>
+          </w:tcPr>
+          <w:p>
+            <w:pPr>
+              <w:jc w:val="center"/>
+              <w:cnfStyle w:val="000000000000" w:firstRow="0" w:lastRow="0" w:firstColumn="0" w:lastColumn="0" w:oddVBand="0" w:evenVBand="0" w:oddHBand="0" w:evenHBand="0" w:firstRowFirstColumn="0" w:firstRowLastColumn="0" w:lastRowFirstColumn="0" w:lastRowLastColumn="0"/>
+            </w:pPr>
+            <w:r>
+              <w:t>Productos</w:t>
+            </w:r>
+          </w:p>
+        </w:tc>
+      </w:tr>
+      <w:tr>
+        <w:trPr>
+          <w:cnfStyle w:val="000000100000" w:firstRow="0" w:lastRow="0" w:firstColumn="0" w:lastColumn="0" w:oddVBand="0" w:evenVBand="0" w:oddHBand="1" w:evenHBand="0" w:firstRowFirstColumn="0" w:firstRowLastColumn="0" w:lastRowFirstColumn="0" w:lastRowLastColumn="0"/>
+          <w:trHeight w:val="330"/>
+        </w:trPr>
+        <w:tc>
+          <w:tcPr>
+            <w:cnfStyle w:val="001000000000" w:firstRow="0" w:lastRow="0" w:firstColumn="1" w:lastColumn="0" w:oddVBand="0" w:evenVBand="0" w:oddHBand="0" w:evenHBand="0" w:firstRowFirstColumn="0" w:firstRowLastColumn="0" w:lastRowFirstColumn="0" w:lastRowLastColumn="0"/>
+            <w:tcW w:w="4353" w:type="dxa"/>
+            <w:gridSpan w:val="2"/>
+          </w:tcPr>
+          <w:p>
+            <w:pPr>
+              <w:jc w:val="center"/>
+              <w:rPr>
+                <w:b w:val="0"/>
+              </w:rPr>
+            </w:pPr>
+            <w:proofErr w:type="spellStart"/>
+            <w:r>
+              <w:rPr>
+                <w:b w:val="0"/>
+              </w:rPr>
+              <w:t>id_venta</w:t>
+            </w:r>
+            <w:proofErr w:type="spellEnd"/>
+          </w:p>
+        </w:tc>
+        <w:tc>
+          <w:tcPr>
+            <w:tcW w:w="4356" w:type="dxa"/>
+            <w:gridSpan w:val="2"/>
+          </w:tcPr>
+          <w:p>
+            <w:pPr>
+              <w:jc w:val="center"/>
+              <w:cnfStyle w:val="000000100000" w:firstRow="0" w:lastRow="0" w:firstColumn="0" w:lastColumn="0" w:oddVBand="0" w:evenVBand="0" w:oddHBand="1" w:evenHBand="0" w:firstRowFirstColumn="0" w:firstRowLastColumn="0" w:lastRowFirstColumn="0" w:lastRowLastColumn="0"/>
+            </w:pPr>
+            <w:r>
+              <w:t>Ventas</w:t>
+            </w:r>
+          </w:p>
+        </w:tc>
+      </w:tr>
+    </w:tbl>
+    <w:p/>
+    <w:p/>
+    <w:p/>
+    <w:p/>
+    <w:p/>
+    <w:p/>
+    <w:p/>
+    <w:p/>
+    <w:p/>
+    <w:p/>
+    <w:p>
+      <w:pPr>
+        <w:widowControl/>
+        <w:autoSpaceDE/>
+        <w:autoSpaceDN/>
+        <w:spacing w:after="160" w:line="259" w:lineRule="auto"/>
+        <w:rPr>
+          <w:rFonts w:asciiTheme="majorHAnsi" w:eastAsiaTheme="majorEastAsia" w:hAnsiTheme="majorHAnsi" w:cstheme="majorBidi"/>
+          <w:color w:val="2F5496" w:themeColor="accent1" w:themeShade="BF"/>
+          <w:sz w:val="32"/>
+          <w:szCs w:val="32"/>
+        </w:rPr>
+      </w:pPr>
+      <w:r>
+        <w:br w:type="page"/>
+      </w:r>
+    </w:p>
     <w:p>
       <w:pPr>
         <w:pStyle w:val="Ttulo1"/>
       </w:pPr>
       <w:r>
+        <w:lastRenderedPageBreak/>
         <w:t>VI. BIBLIOGRAFÍA.</w:t>
       </w:r>
     </w:p>
@@ -1460,7 +2510,7 @@
 </file>
 
 <file path=word/numbering.xml><?xml version="1.0" encoding="utf-8"?>
-<w:numbering xmlns:wpc="http://schemas.microsoft.com/office/word/2010/wordprocessingCanvas" xmlns:cx="http://schemas.microsoft.com/office/drawing/2014/chartex" xmlns:cx1="http://schemas.microsoft.com/office/drawing/2015/9/8/chartex" xmlns:cx2="http://schemas.microsoft.com/office/drawing/2015/10/21/chartex" xmlns:cx3="http://schemas.microsoft.com/office/drawing/2016/5/9/chartex" xmlns:cx4="http://schemas.microsoft.com/office/drawing/2016/5/10/chartex" xmlns:cx5="http://schemas.microsoft.com/office/drawing/2016/5/11/chartex" xmlns:cx6="http://schemas.microsoft.com/office/drawing/2016/5/12/chartex" xmlns:cx7="http://schemas.microsoft.com/office/drawing/2016/5/13/chartex" xmlns:cx8="http://schemas.microsoft.com/office/drawing/2016/5/14/chartex" xmlns:mc="http://schemas.openxmlformats.org/markup-compatibility/2006" xmlns:aink="http://schemas.microsoft.com/office/drawing/2016/ink" xmlns:am3d="http://schemas.microsoft.com/office/drawing/2017/model3d" xmlns:o="urn:schemas-microsoft-com:office:office" xmlns:oel="http://schemas.microsoft.com/office/2019/extlst" xmlns:r="http://schemas.openxmlformats.org/officeDocument/2006/relationships" xmlns:m="http://schemas.openxmlformats.org/officeDocument/2006/math" xmlns:v="urn:schemas-microsoft-com:vml" xmlns:wp14="http://schemas.microsoft.com/office/word/2010/wordprocessingDrawing" xmlns:wp="http://schemas.openxmlformats.org/drawingml/2006/wordprocessingDrawing" xmlns:w10="urn:schemas-microsoft-com:office:word" xmlns:w="http://schemas.openxmlformats.org/wordprocessingml/2006/main" xmlns:w14="http://schemas.microsoft.com/office/word/2010/wordml" xmlns:w15="http://schemas.microsoft.com/office/word/2012/wordml" xmlns:w16cex="http://schemas.microsoft.com/office/word/2018/wordml/cex" xmlns:w16cid="http://schemas.microsoft.com/office/word/2016/wordml/cid" xmlns:w16="http://schemas.microsoft.com/office/word/2018/wordml" xmlns:w16du="http://schemas.microsoft.com/office/word/2023/wordml/word16du" xmlns:w16sdtdh="http://schemas.microsoft.com/office/word/2020/wordml/sdtdatahash" xmlns:w16se="http://schemas.microsoft.com/office/word/2015/wordml/symex" xmlns:wpg="http://schemas.microsoft.com/office/word/2010/wordprocessingGroup" xmlns:wpi="http://schemas.microsoft.com/office/word/2010/wordprocessingInk" xmlns:wne="http://schemas.microsoft.com/office/word/2006/wordml" xmlns:wps="http://schemas.microsoft.com/office/word/2010/wordprocessingShape" mc:Ignorable="w14 w15 w16se w16cid w16 w16cex w16sdtdh w16du wp14">
+<w:numbering xmlns:wpc="http://schemas.microsoft.com/office/word/2010/wordprocessingCanvas" xmlns:cx="http://schemas.microsoft.com/office/drawing/2014/chartex" xmlns:cx1="http://schemas.microsoft.com/office/drawing/2015/9/8/chartex" xmlns:mc="http://schemas.openxmlformats.org/markup-compatibility/2006" xmlns:o="urn:schemas-microsoft-com:office:office" xmlns:r="http://schemas.openxmlformats.org/officeDocument/2006/relationships" xmlns:m="http://schemas.openxmlformats.org/officeDocument/2006/math" xmlns:v="urn:schemas-microsoft-com:vml" xmlns:wp14="http://schemas.microsoft.com/office/word/2010/wordprocessingDrawing" xmlns:wp="http://schemas.openxmlformats.org/drawingml/2006/wordprocessingDrawing" xmlns:w10="urn:schemas-microsoft-com:office:word" xmlns:w="http://schemas.openxmlformats.org/wordprocessingml/2006/main" xmlns:w14="http://schemas.microsoft.com/office/word/2010/wordml" xmlns:w15="http://schemas.microsoft.com/office/word/2012/wordml" xmlns:w16se="http://schemas.microsoft.com/office/word/2015/wordml/symex" xmlns:wpg="http://schemas.microsoft.com/office/word/2010/wordprocessingGroup" xmlns:wpi="http://schemas.microsoft.com/office/word/2010/wordprocessingInk" xmlns:wne="http://schemas.microsoft.com/office/word/2006/wordml" xmlns:wps="http://schemas.microsoft.com/office/word/2010/wordprocessingShape" mc:Ignorable="w14 w15 w16se wp14">
   <w:abstractNum w:abstractNumId="0" w15:restartNumberingAfterBreak="0">
     <w:nsid w:val="45AA3D4B"/>
     <w:multiLevelType w:val="hybridMultilevel"/>
@@ -1689,17 +2739,17 @@
       </w:rPr>
     </w:lvl>
   </w:abstractNum>
-  <w:num w:numId="1" w16cid:durableId="1274291070">
+  <w:num w:numId="1">
     <w:abstractNumId w:val="0"/>
   </w:num>
-  <w:num w:numId="2" w16cid:durableId="1081029937">
+  <w:num w:numId="2">
     <w:abstractNumId w:val="1"/>
   </w:num>
 </w:numbering>
 </file>
 
 <file path=word/styles.xml><?xml version="1.0" encoding="utf-8"?>
-<w:styles xmlns:mc="http://schemas.openxmlformats.org/markup-compatibility/2006" xmlns:r="http://schemas.openxmlformats.org/officeDocument/2006/relationships" xmlns:w="http://schemas.openxmlformats.org/wordprocessingml/2006/main" xmlns:w14="http://schemas.microsoft.com/office/word/2010/wordml" xmlns:w15="http://schemas.microsoft.com/office/word/2012/wordml" xmlns:w16cex="http://schemas.microsoft.com/office/word/2018/wordml/cex" xmlns:w16cid="http://schemas.microsoft.com/office/word/2016/wordml/cid" xmlns:w16="http://schemas.microsoft.com/office/word/2018/wordml" xmlns:w16du="http://schemas.microsoft.com/office/word/2023/wordml/word16du" xmlns:w16sdtdh="http://schemas.microsoft.com/office/word/2020/wordml/sdtdatahash" xmlns:w16se="http://schemas.microsoft.com/office/word/2015/wordml/symex" mc:Ignorable="w14 w15 w16se w16cid w16 w16cex w16sdtdh w16du">
+<w:styles xmlns:mc="http://schemas.openxmlformats.org/markup-compatibility/2006" xmlns:r="http://schemas.openxmlformats.org/officeDocument/2006/relationships" xmlns:w="http://schemas.openxmlformats.org/wordprocessingml/2006/main" xmlns:w14="http://schemas.microsoft.com/office/word/2010/wordml" xmlns:w15="http://schemas.microsoft.com/office/word/2012/wordml" xmlns:w16se="http://schemas.microsoft.com/office/word/2015/wordml/symex" mc:Ignorable="w14 w15 w16se">
   <w:docDefaults>
     <w:rPrDefault>
       <w:rPr>
@@ -1717,7 +2767,7 @@
       </w:pPr>
     </w:pPrDefault>
   </w:docDefaults>
-  <w:latentStyles w:defLockedState="0" w:defUIPriority="99" w:defSemiHidden="0" w:defUnhideWhenUsed="0" w:defQFormat="0" w:count="376">
+  <w:latentStyles w:defLockedState="0" w:defUIPriority="99" w:defSemiHidden="0" w:defUnhideWhenUsed="0" w:defQFormat="0" w:count="371">
     <w:lsdException w:name="Normal" w:uiPriority="0" w:qFormat="1"/>
     <w:lsdException w:name="heading 1" w:uiPriority="9" w:qFormat="1"/>
     <w:lsdException w:name="heading 2" w:semiHidden="1" w:uiPriority="9" w:unhideWhenUsed="1" w:qFormat="1"/>
@@ -2089,11 +3139,6 @@
     <w:lsdException w:name="List Table 5 Dark Accent 6" w:uiPriority="50"/>
     <w:lsdException w:name="List Table 6 Colorful Accent 6" w:uiPriority="51"/>
     <w:lsdException w:name="List Table 7 Colorful Accent 6" w:uiPriority="52"/>
-    <w:lsdException w:name="Mention" w:semiHidden="1" w:unhideWhenUsed="1"/>
-    <w:lsdException w:name="Smart Hyperlink" w:semiHidden="1" w:unhideWhenUsed="1"/>
-    <w:lsdException w:name="Hashtag" w:semiHidden="1" w:unhideWhenUsed="1"/>
-    <w:lsdException w:name="Unresolved Mention" w:semiHidden="1" w:unhideWhenUsed="1"/>
-    <w:lsdException w:name="Smart Link" w:semiHidden="1" w:unhideWhenUsed="1"/>
   </w:latentStyles>
   <w:style w:type="paragraph" w:default="1" w:styleId="Normal">
     <w:name w:val="Normal"/>
@@ -2429,6 +3474,131 @@
       <w:bCs/>
     </w:rPr>
   </w:style>
+  <w:style w:type="paragraph" w:styleId="Textodeglobo">
+    <w:name w:val="Balloon Text"/>
+    <w:basedOn w:val="Normal"/>
+    <w:link w:val="TextodegloboCar"/>
+    <w:uiPriority w:val="99"/>
+    <w:semiHidden/>
+    <w:unhideWhenUsed/>
+    <w:rsid w:val="008972AE"/>
+    <w:rPr>
+      <w:rFonts w:ascii="Segoe UI" w:hAnsi="Segoe UI" w:cs="Segoe UI"/>
+      <w:sz w:val="18"/>
+      <w:szCs w:val="18"/>
+    </w:rPr>
+  </w:style>
+  <w:style w:type="character" w:customStyle="1" w:styleId="TextodegloboCar">
+    <w:name w:val="Texto de globo Car"/>
+    <w:basedOn w:val="Fuentedeprrafopredeter"/>
+    <w:link w:val="Textodeglobo"/>
+    <w:uiPriority w:val="99"/>
+    <w:semiHidden/>
+    <w:rsid w:val="008972AE"/>
+    <w:rPr>
+      <w:rFonts w:ascii="Segoe UI" w:eastAsia="Arial MT" w:hAnsi="Segoe UI" w:cs="Segoe UI"/>
+      <w:kern w:val="0"/>
+      <w:sz w:val="18"/>
+      <w:szCs w:val="18"/>
+      <w:lang w:val="es-ES"/>
+      <w14:ligatures w14:val="none"/>
+    </w:rPr>
+  </w:style>
+  <w:style w:type="table" w:styleId="Tablaconcuadrcula">
+    <w:name w:val="Table Grid"/>
+    <w:basedOn w:val="Tablanormal"/>
+    <w:uiPriority w:val="39"/>
+    <w:rsid w:val="008972AE"/>
+    <w:pPr>
+      <w:spacing w:after="0" w:line="240" w:lineRule="auto"/>
+    </w:pPr>
+    <w:tblPr>
+      <w:tblBorders>
+        <w:top w:val="single" w:sz="4" w:space="0" w:color="auto"/>
+        <w:left w:val="single" w:sz="4" w:space="0" w:color="auto"/>
+        <w:bottom w:val="single" w:sz="4" w:space="0" w:color="auto"/>
+        <w:right w:val="single" w:sz="4" w:space="0" w:color="auto"/>
+        <w:insideH w:val="single" w:sz="4" w:space="0" w:color="auto"/>
+        <w:insideV w:val="single" w:sz="4" w:space="0" w:color="auto"/>
+      </w:tblBorders>
+    </w:tblPr>
+  </w:style>
+  <w:style w:type="table" w:styleId="Tabladecuadrcula4-nfasis5">
+    <w:name w:val="Grid Table 4 Accent 5"/>
+    <w:basedOn w:val="Tablanormal"/>
+    <w:uiPriority w:val="49"/>
+    <w:rsid w:val="008972AE"/>
+    <w:pPr>
+      <w:spacing w:after="0" w:line="240" w:lineRule="auto"/>
+    </w:pPr>
+    <w:tblPr>
+      <w:tblStyleRowBandSize w:val="1"/>
+      <w:tblStyleColBandSize w:val="1"/>
+      <w:tblBorders>
+        <w:top w:val="single" w:sz="4" w:space="0" w:color="9CC2E5" w:themeColor="accent5" w:themeTint="99"/>
+        <w:left w:val="single" w:sz="4" w:space="0" w:color="9CC2E5" w:themeColor="accent5" w:themeTint="99"/>
+        <w:bottom w:val="single" w:sz="4" w:space="0" w:color="9CC2E5" w:themeColor="accent5" w:themeTint="99"/>
+        <w:right w:val="single" w:sz="4" w:space="0" w:color="9CC2E5" w:themeColor="accent5" w:themeTint="99"/>
+        <w:insideH w:val="single" w:sz="4" w:space="0" w:color="9CC2E5" w:themeColor="accent5" w:themeTint="99"/>
+        <w:insideV w:val="single" w:sz="4" w:space="0" w:color="9CC2E5" w:themeColor="accent5" w:themeTint="99"/>
+      </w:tblBorders>
+    </w:tblPr>
+    <w:tblStylePr w:type="firstRow">
+      <w:rPr>
+        <w:b/>
+        <w:bCs/>
+        <w:color w:val="FFFFFF" w:themeColor="background1"/>
+      </w:rPr>
+      <w:tblPr/>
+      <w:tcPr>
+        <w:tcBorders>
+          <w:top w:val="single" w:sz="4" w:space="0" w:color="5B9BD5" w:themeColor="accent5"/>
+          <w:left w:val="single" w:sz="4" w:space="0" w:color="5B9BD5" w:themeColor="accent5"/>
+          <w:bottom w:val="single" w:sz="4" w:space="0" w:color="5B9BD5" w:themeColor="accent5"/>
+          <w:right w:val="single" w:sz="4" w:space="0" w:color="5B9BD5" w:themeColor="accent5"/>
+          <w:insideH w:val="nil"/>
+          <w:insideV w:val="nil"/>
+        </w:tcBorders>
+        <w:shd w:val="clear" w:color="auto" w:fill="5B9BD5" w:themeFill="accent5"/>
+      </w:tcPr>
+    </w:tblStylePr>
+    <w:tblStylePr w:type="lastRow">
+      <w:rPr>
+        <w:b/>
+        <w:bCs/>
+      </w:rPr>
+      <w:tblPr/>
+      <w:tcPr>
+        <w:tcBorders>
+          <w:top w:val="double" w:sz="4" w:space="0" w:color="5B9BD5" w:themeColor="accent5"/>
+        </w:tcBorders>
+      </w:tcPr>
+    </w:tblStylePr>
+    <w:tblStylePr w:type="firstCol">
+      <w:rPr>
+        <w:b/>
+        <w:bCs/>
+      </w:rPr>
+    </w:tblStylePr>
+    <w:tblStylePr w:type="lastCol">
+      <w:rPr>
+        <w:b/>
+        <w:bCs/>
+      </w:rPr>
+    </w:tblStylePr>
+    <w:tblStylePr w:type="band1Vert">
+      <w:tblPr/>
+      <w:tcPr>
+        <w:shd w:val="clear" w:color="auto" w:fill="DEEAF6" w:themeFill="accent5" w:themeFillTint="33"/>
+      </w:tcPr>
+    </w:tblStylePr>
+    <w:tblStylePr w:type="band1Horz">
+      <w:tblPr/>
+      <w:tcPr>
+        <w:shd w:val="clear" w:color="auto" w:fill="DEEAF6" w:themeFill="accent5" w:themeFillTint="33"/>
+      </w:tcPr>
+    </w:tblStylePr>
+  </w:style>
 </w:styles>
 </file>
 
@@ -2732,7 +3902,7 @@
 </file>
 
 <file path=customXml/itemProps1.xml><?xml version="1.0" encoding="utf-8"?>
-<ds:datastoreItem xmlns:ds="http://schemas.openxmlformats.org/officeDocument/2006/customXml" ds:itemID="{0B913A4D-E331-4881-8268-3D1A6A59AAC0}">
+<ds:datastoreItem xmlns:ds="http://schemas.openxmlformats.org/officeDocument/2006/customXml" ds:itemID="{5B38C09E-8151-43E6-BC69-FF4F28EEF4A0}">
   <ds:schemaRefs>
     <ds:schemaRef ds:uri="http://schemas.openxmlformats.org/officeDocument/2006/bibliography"/>
   </ds:schemaRefs>

</xml_diff>